<commit_message>
ACtualizacion Documentacion de componentes
</commit_message>
<xml_diff>
--- a/SDD/Documentacion_estructura_sistema.docx
+++ b/SDD/Documentacion_estructura_sistema.docx
@@ -140,7 +140,7 @@
                 <w:i/>
                 <w:color w:val="auto"/>
               </w:rPr>
-              <w:t>Usuario</w:t>
+              <w:t>ManejadorUsuario</w:t>
             </w:r>
           </w:p>
         </w:tc>
@@ -198,7 +198,16 @@
                 <w:i/>
                 <w:color w:val="auto"/>
               </w:rPr>
-              <w:t>Representa a las personas que participan en el sistema como usuarios de este, y su principal información personal. Esta en el modelo de dominio, porque representa un objeto del mundo real.</w:t>
+              <w:t xml:space="preserve">Se encarga de proveer </w:t>
+            </w:r>
+            <w:r>
+              <w:rPr>
+                <w:rFonts w:ascii="Calibri" w:hAnsi="Calibri"/>
+                <w:b/>
+                <w:i/>
+                <w:color w:val="auto"/>
+              </w:rPr>
+              <w:t>el manejo de la clase Usuario.</w:t>
             </w:r>
           </w:p>
         </w:tc>
@@ -325,7 +334,7 @@
                 <w:i/>
                 <w:color w:val="auto"/>
               </w:rPr>
-              <w:t>obtenerUsuario</w:t>
+              <w:t>registrar</w:t>
             </w:r>
           </w:p>
         </w:tc>
@@ -345,6 +354,15 @@
                 <w:color w:val="auto"/>
               </w:rPr>
             </w:pPr>
+            <w:r>
+              <w:rPr>
+                <w:rFonts w:ascii="Calibri" w:hAnsi="Calibri"/>
+                <w:b/>
+                <w:i/>
+                <w:color w:val="auto"/>
+              </w:rPr>
+              <w:t>Permite registrar un nuevo usuario en la base de datos.</w:t>
+            </w:r>
           </w:p>
         </w:tc>
       </w:tr>
@@ -376,7 +394,7 @@
                 <w:i/>
                 <w:color w:val="auto"/>
               </w:rPr>
-              <w:t>registrar</w:t>
+              <w:t>editarPerfil</w:t>
             </w:r>
           </w:p>
         </w:tc>
@@ -396,6 +414,33 @@
                 <w:color w:val="auto"/>
               </w:rPr>
             </w:pPr>
+            <w:r>
+              <w:rPr>
+                <w:rFonts w:ascii="Calibri" w:hAnsi="Calibri"/>
+                <w:b/>
+                <w:i/>
+                <w:color w:val="auto"/>
+              </w:rPr>
+              <w:t xml:space="preserve">Permite </w:t>
+            </w:r>
+            <w:r>
+              <w:rPr>
+                <w:rFonts w:ascii="Calibri" w:hAnsi="Calibri"/>
+                <w:b/>
+                <w:i/>
+                <w:color w:val="auto"/>
+              </w:rPr>
+              <w:t>cambiar</w:t>
+            </w:r>
+            <w:r>
+              <w:rPr>
+                <w:rFonts w:ascii="Calibri" w:hAnsi="Calibri"/>
+                <w:b/>
+                <w:i/>
+                <w:color w:val="auto"/>
+              </w:rPr>
+              <w:t xml:space="preserve"> la información de un usuario.</w:t>
+            </w:r>
           </w:p>
         </w:tc>
       </w:tr>
@@ -427,7 +472,7 @@
                 <w:i/>
                 <w:color w:val="auto"/>
               </w:rPr>
-              <w:t>editarPerfil</w:t>
+              <w:t>login</w:t>
             </w:r>
           </w:p>
         </w:tc>
@@ -447,6 +492,15 @@
                 <w:color w:val="auto"/>
               </w:rPr>
             </w:pPr>
+            <w:r>
+              <w:rPr>
+                <w:rFonts w:ascii="Calibri" w:hAnsi="Calibri"/>
+                <w:b/>
+                <w:i/>
+                <w:color w:val="auto"/>
+              </w:rPr>
+              <w:t>Permite que un usuario se autentifique</w:t>
+            </w:r>
           </w:p>
         </w:tc>
       </w:tr>
@@ -478,7 +532,7 @@
                 <w:i/>
                 <w:color w:val="auto"/>
               </w:rPr>
-              <w:t>login</w:t>
+              <w:t>logout</w:t>
             </w:r>
           </w:p>
         </w:tc>
@@ -498,6 +552,15 @@
                 <w:color w:val="auto"/>
               </w:rPr>
             </w:pPr>
+            <w:r>
+              <w:rPr>
+                <w:rFonts w:ascii="Calibri" w:hAnsi="Calibri"/>
+                <w:b/>
+                <w:i/>
+                <w:color w:val="auto"/>
+              </w:rPr>
+              <w:t>Permite cerrar sesión</w:t>
+            </w:r>
           </w:p>
         </w:tc>
       </w:tr>
@@ -529,7 +592,7 @@
                 <w:i/>
                 <w:color w:val="auto"/>
               </w:rPr>
-              <w:t>logout</w:t>
+              <w:t>obtenerUsuario</w:t>
             </w:r>
           </w:p>
         </w:tc>
@@ -549,48 +612,51 @@
                 <w:color w:val="auto"/>
               </w:rPr>
             </w:pPr>
-          </w:p>
-        </w:tc>
-      </w:tr>
-      <w:tr>
-        <w:trPr>
-          <w:cnfStyle w:val="000000010000" w:firstRow="0" w:lastRow="0" w:firstColumn="0" w:lastColumn="0" w:oddVBand="0" w:evenVBand="0" w:oddHBand="0" w:evenHBand="1" w:firstRowFirstColumn="0" w:firstRowLastColumn="0" w:lastRowFirstColumn="0" w:lastRowLastColumn="0"/>
-          <w:trHeight w:val="214"/>
-        </w:trPr>
-        <w:tc>
-          <w:tcPr>
-            <w:cnfStyle w:val="000010000000" w:firstRow="0" w:lastRow="0" w:firstColumn="0" w:lastColumn="0" w:oddVBand="1" w:evenVBand="0" w:oddHBand="0" w:evenHBand="0" w:firstRowFirstColumn="0" w:firstRowLastColumn="0" w:lastRowFirstColumn="0" w:lastRowLastColumn="0"/>
-            <w:tcW w:w="2821" w:type="dxa"/>
-            <w:gridSpan w:val="2"/>
-            <w:shd w:val="clear" w:color="auto" w:fill="auto"/>
-          </w:tcPr>
-          <w:p>
-            <w:pPr>
-              <w:rPr>
-                <w:rFonts w:ascii="Calibri" w:hAnsi="Calibri"/>
-                <w:b/>
-                <w:i/>
-                <w:color w:val="auto"/>
-              </w:rPr>
-            </w:pPr>
-          </w:p>
-        </w:tc>
-        <w:tc>
-          <w:tcPr>
-            <w:tcW w:w="5644" w:type="dxa"/>
-            <w:gridSpan w:val="3"/>
-            <w:shd w:val="clear" w:color="auto" w:fill="auto"/>
-          </w:tcPr>
-          <w:p>
-            <w:pPr>
-              <w:cnfStyle w:val="000000010000" w:firstRow="0" w:lastRow="0" w:firstColumn="0" w:lastColumn="0" w:oddVBand="0" w:evenVBand="0" w:oddHBand="0" w:evenHBand="1" w:firstRowFirstColumn="0" w:firstRowLastColumn="0" w:lastRowFirstColumn="0" w:lastRowLastColumn="0"/>
-              <w:rPr>
-                <w:rFonts w:ascii="Calibri" w:hAnsi="Calibri"/>
-                <w:b/>
-                <w:i/>
-                <w:color w:val="auto"/>
-              </w:rPr>
-            </w:pPr>
+            <w:r>
+              <w:rPr>
+                <w:rFonts w:ascii="Calibri" w:hAnsi="Calibri"/>
+                <w:b/>
+                <w:i/>
+                <w:color w:val="auto"/>
+              </w:rPr>
+              <w:t xml:space="preserve">Permite obtener un </w:t>
+            </w:r>
+            <w:r>
+              <w:rPr>
+                <w:rFonts w:ascii="Calibri" w:hAnsi="Calibri"/>
+                <w:b/>
+                <w:i/>
+                <w:color w:val="auto"/>
+              </w:rPr>
+              <w:t>u</w:t>
+            </w:r>
+            <w:r>
+              <w:rPr>
+                <w:rFonts w:ascii="Calibri" w:hAnsi="Calibri"/>
+                <w:b/>
+                <w:i/>
+                <w:color w:val="auto"/>
+              </w:rPr>
+              <w:t>suario</w:t>
+            </w:r>
+            <w:r>
+              <w:rPr>
+                <w:rFonts w:ascii="Calibri" w:hAnsi="Calibri"/>
+                <w:b/>
+                <w:i/>
+                <w:color w:val="auto"/>
+              </w:rPr>
+              <w:t xml:space="preserve"> por nombre</w:t>
+            </w:r>
+            <w:r>
+              <w:rPr>
+                <w:rFonts w:ascii="Calibri" w:hAnsi="Calibri"/>
+                <w:b/>
+                <w:i/>
+                <w:color w:val="auto"/>
+              </w:rPr>
+              <w:t>.</w:t>
+            </w:r>
           </w:p>
         </w:tc>
       </w:tr>
@@ -602,20 +668,6 @@
           <w:color w:val="auto"/>
         </w:rPr>
       </w:pPr>
-      <w:bookmarkStart w:id="0" w:name="_Ref472788601"/>
-      <w:r>
-        <w:rPr>
-          <w:color w:val="auto"/>
-        </w:rPr>
-        <w:t xml:space="preserve">Tabla </w:t>
-      </w:r>
-      <w:bookmarkEnd w:id="0"/>
-      <w:r>
-        <w:rPr>
-          <w:color w:val="auto"/>
-        </w:rPr>
-        <w:t>1. Plantilla para documentar el modelo de dominio</w:t>
-      </w:r>
     </w:p>
     <w:tbl>
       <w:tblPr>
@@ -626,9 +678,9 @@
       <w:tblGrid>
         <w:gridCol w:w="2212"/>
         <w:gridCol w:w="1221"/>
-        <w:gridCol w:w="281"/>
-        <w:gridCol w:w="2162"/>
-        <w:gridCol w:w="2942"/>
+        <w:gridCol w:w="274"/>
+        <w:gridCol w:w="2120"/>
+        <w:gridCol w:w="2623"/>
       </w:tblGrid>
       <w:tr>
         <w:trPr>
@@ -638,7 +690,7 @@
         <w:tc>
           <w:tcPr>
             <w:cnfStyle w:val="000010000000" w:firstRow="0" w:lastRow="0" w:firstColumn="0" w:lastColumn="0" w:oddVBand="1" w:evenVBand="0" w:oddHBand="0" w:evenHBand="0" w:firstRowFirstColumn="0" w:firstRowLastColumn="0" w:lastRowFirstColumn="0" w:lastRowLastColumn="0"/>
-            <w:tcW w:w="1701" w:type="dxa"/>
+            <w:tcW w:w="2212" w:type="dxa"/>
           </w:tcPr>
           <w:p>
             <w:pPr>
@@ -663,7 +715,7 @@
         </w:tc>
         <w:tc>
           <w:tcPr>
-            <w:tcW w:w="1418" w:type="dxa"/>
+            <w:tcW w:w="1495" w:type="dxa"/>
             <w:gridSpan w:val="2"/>
             <w:shd w:val="clear" w:color="auto" w:fill="auto"/>
           </w:tcPr>
@@ -692,7 +744,7 @@
         <w:tc>
           <w:tcPr>
             <w:cnfStyle w:val="000010000000" w:firstRow="0" w:lastRow="0" w:firstColumn="0" w:lastColumn="0" w:oddVBand="1" w:evenVBand="0" w:oddHBand="0" w:evenHBand="0" w:firstRowFirstColumn="0" w:firstRowLastColumn="0" w:lastRowFirstColumn="0" w:lastRowLastColumn="0"/>
-            <w:tcW w:w="2268" w:type="dxa"/>
+            <w:tcW w:w="2120" w:type="dxa"/>
           </w:tcPr>
           <w:p>
             <w:pPr>
@@ -717,7 +769,7 @@
         </w:tc>
         <w:tc>
           <w:tcPr>
-            <w:tcW w:w="3078" w:type="dxa"/>
+            <w:tcW w:w="2623" w:type="dxa"/>
             <w:shd w:val="clear" w:color="auto" w:fill="auto"/>
           </w:tcPr>
           <w:p>
@@ -738,7 +790,7 @@
                 <w:i/>
                 <w:color w:val="auto"/>
               </w:rPr>
-              <w:t>Proyecto</w:t>
+              <w:t>ManejadorProyecto</w:t>
             </w:r>
           </w:p>
         </w:tc>
@@ -751,7 +803,7 @@
         <w:tc>
           <w:tcPr>
             <w:cnfStyle w:val="000010000000" w:firstRow="0" w:lastRow="0" w:firstColumn="0" w:lastColumn="0" w:oddVBand="1" w:evenVBand="0" w:oddHBand="0" w:evenHBand="0" w:firstRowFirstColumn="0" w:firstRowLastColumn="0" w:lastRowFirstColumn="0" w:lastRowLastColumn="0"/>
-            <w:tcW w:w="1701" w:type="dxa"/>
+            <w:tcW w:w="2212" w:type="dxa"/>
           </w:tcPr>
           <w:p>
             <w:pPr>
@@ -776,7 +828,7 @@
         </w:tc>
         <w:tc>
           <w:tcPr>
-            <w:tcW w:w="6764" w:type="dxa"/>
+            <w:tcW w:w="6238" w:type="dxa"/>
             <w:gridSpan w:val="4"/>
           </w:tcPr>
           <w:p>
@@ -796,7 +848,25 @@
                 <w:i/>
                 <w:color w:val="auto"/>
               </w:rPr>
-              <w:t>Representa a los proyectos en los que pueden participar los usuarios. Esta en el modelo de dominio, porque representa un objeto del mundo real.</w:t>
+              <w:t xml:space="preserve">Se encarga de proveer el manejo de la clase </w:t>
+            </w:r>
+            <w:r>
+              <w:rPr>
+                <w:rFonts w:ascii="Calibri" w:hAnsi="Calibri"/>
+                <w:b/>
+                <w:i/>
+                <w:color w:val="auto"/>
+              </w:rPr>
+              <w:t>Proyecto</w:t>
+            </w:r>
+            <w:r>
+              <w:rPr>
+                <w:rFonts w:ascii="Calibri" w:hAnsi="Calibri"/>
+                <w:b/>
+                <w:i/>
+                <w:color w:val="auto"/>
+              </w:rPr>
+              <w:t>.</w:t>
             </w:r>
           </w:p>
         </w:tc>
@@ -809,7 +879,7 @@
         <w:tc>
           <w:tcPr>
             <w:cnfStyle w:val="000010000000" w:firstRow="0" w:lastRow="0" w:firstColumn="0" w:lastColumn="0" w:oddVBand="1" w:evenVBand="0" w:oddHBand="0" w:evenHBand="0" w:firstRowFirstColumn="0" w:firstRowLastColumn="0" w:lastRowFirstColumn="0" w:lastRowLastColumn="0"/>
-            <w:tcW w:w="8465" w:type="dxa"/>
+            <w:tcW w:w="8450" w:type="dxa"/>
             <w:gridSpan w:val="5"/>
           </w:tcPr>
           <w:p>
@@ -842,7 +912,7 @@
         <w:tc>
           <w:tcPr>
             <w:cnfStyle w:val="000010000000" w:firstRow="0" w:lastRow="0" w:firstColumn="0" w:lastColumn="0" w:oddVBand="1" w:evenVBand="0" w:oddHBand="0" w:evenHBand="0" w:firstRowFirstColumn="0" w:firstRowLastColumn="0" w:lastRowFirstColumn="0" w:lastRowLastColumn="0"/>
-            <w:tcW w:w="2821" w:type="dxa"/>
+            <w:tcW w:w="3433" w:type="dxa"/>
             <w:gridSpan w:val="2"/>
           </w:tcPr>
           <w:p>
@@ -868,7 +938,7 @@
         </w:tc>
         <w:tc>
           <w:tcPr>
-            <w:tcW w:w="5644" w:type="dxa"/>
+            <w:tcW w:w="5017" w:type="dxa"/>
             <w:gridSpan w:val="3"/>
             <w:shd w:val="clear" w:color="auto" w:fill="D9E2F3" w:themeFill="accent1" w:themeFillTint="33"/>
           </w:tcPr>
@@ -903,7 +973,7 @@
         <w:tc>
           <w:tcPr>
             <w:cnfStyle w:val="000010000000" w:firstRow="0" w:lastRow="0" w:firstColumn="0" w:lastColumn="0" w:oddVBand="1" w:evenVBand="0" w:oddHBand="0" w:evenHBand="0" w:firstRowFirstColumn="0" w:firstRowLastColumn="0" w:lastRowFirstColumn="0" w:lastRowLastColumn="0"/>
-            <w:tcW w:w="2821" w:type="dxa"/>
+            <w:tcW w:w="3433" w:type="dxa"/>
             <w:gridSpan w:val="2"/>
             <w:shd w:val="clear" w:color="auto" w:fill="auto"/>
           </w:tcPr>
@@ -923,13 +993,22 @@
                 <w:i/>
                 <w:color w:val="auto"/>
               </w:rPr>
-              <w:t>CrearProyecto</w:t>
-            </w:r>
-          </w:p>
-        </w:tc>
-        <w:tc>
-          <w:tcPr>
-            <w:tcW w:w="5644" w:type="dxa"/>
+              <w:t>c</w:t>
+            </w:r>
+            <w:r>
+              <w:rPr>
+                <w:rFonts w:ascii="Calibri" w:hAnsi="Calibri"/>
+                <w:b/>
+                <w:i/>
+                <w:color w:val="auto"/>
+              </w:rPr>
+              <w:t>rearProyecto</w:t>
+            </w:r>
+          </w:p>
+        </w:tc>
+        <w:tc>
+          <w:tcPr>
+            <w:tcW w:w="5017" w:type="dxa"/>
             <w:gridSpan w:val="3"/>
             <w:shd w:val="clear" w:color="auto" w:fill="auto"/>
           </w:tcPr>
@@ -943,6 +1022,15 @@
                 <w:color w:val="auto"/>
               </w:rPr>
             </w:pPr>
+            <w:r>
+              <w:rPr>
+                <w:rFonts w:ascii="Calibri" w:hAnsi="Calibri"/>
+                <w:b/>
+                <w:i/>
+                <w:color w:val="auto"/>
+              </w:rPr>
+              <w:t>Permite crear un nuevo proyecto.</w:t>
+            </w:r>
           </w:p>
         </w:tc>
       </w:tr>
@@ -954,7 +1042,7 @@
         <w:tc>
           <w:tcPr>
             <w:cnfStyle w:val="000010000000" w:firstRow="0" w:lastRow="0" w:firstColumn="0" w:lastColumn="0" w:oddVBand="1" w:evenVBand="0" w:oddHBand="0" w:evenHBand="0" w:firstRowFirstColumn="0" w:firstRowLastColumn="0" w:lastRowFirstColumn="0" w:lastRowLastColumn="0"/>
-            <w:tcW w:w="2821" w:type="dxa"/>
+            <w:tcW w:w="3433" w:type="dxa"/>
             <w:gridSpan w:val="2"/>
             <w:shd w:val="clear" w:color="auto" w:fill="auto"/>
           </w:tcPr>
@@ -980,7 +1068,7 @@
         </w:tc>
         <w:tc>
           <w:tcPr>
-            <w:tcW w:w="5644" w:type="dxa"/>
+            <w:tcW w:w="5017" w:type="dxa"/>
             <w:gridSpan w:val="3"/>
             <w:shd w:val="clear" w:color="auto" w:fill="auto"/>
           </w:tcPr>
@@ -994,6 +1082,15 @@
                 <w:color w:val="auto"/>
               </w:rPr>
             </w:pPr>
+            <w:r>
+              <w:rPr>
+                <w:rFonts w:ascii="Calibri" w:hAnsi="Calibri"/>
+                <w:b/>
+                <w:i/>
+                <w:color w:val="auto"/>
+              </w:rPr>
+              <w:t>Permite cambiar la información de un proyecto.</w:t>
+            </w:r>
           </w:p>
         </w:tc>
       </w:tr>
@@ -1005,7 +1102,7 @@
         <w:tc>
           <w:tcPr>
             <w:cnfStyle w:val="000010000000" w:firstRow="0" w:lastRow="0" w:firstColumn="0" w:lastColumn="0" w:oddVBand="1" w:evenVBand="0" w:oddHBand="0" w:evenHBand="0" w:firstRowFirstColumn="0" w:firstRowLastColumn="0" w:lastRowFirstColumn="0" w:lastRowLastColumn="0"/>
-            <w:tcW w:w="2821" w:type="dxa"/>
+            <w:tcW w:w="3433" w:type="dxa"/>
             <w:gridSpan w:val="2"/>
             <w:shd w:val="clear" w:color="auto" w:fill="auto"/>
           </w:tcPr>
@@ -1025,13 +1122,13 @@
                 <w:i/>
                 <w:color w:val="auto"/>
               </w:rPr>
-              <w:t>nuevaActualizacion</w:t>
-            </w:r>
-          </w:p>
-        </w:tc>
-        <w:tc>
-          <w:tcPr>
-            <w:tcW w:w="5644" w:type="dxa"/>
+              <w:t>agregarMiembro</w:t>
+            </w:r>
+          </w:p>
+        </w:tc>
+        <w:tc>
+          <w:tcPr>
+            <w:tcW w:w="5017" w:type="dxa"/>
             <w:gridSpan w:val="3"/>
             <w:shd w:val="clear" w:color="auto" w:fill="auto"/>
           </w:tcPr>
@@ -1045,6 +1142,15 @@
                 <w:color w:val="auto"/>
               </w:rPr>
             </w:pPr>
+            <w:r>
+              <w:rPr>
+                <w:rFonts w:ascii="Calibri" w:hAnsi="Calibri"/>
+                <w:b/>
+                <w:i/>
+                <w:color w:val="auto"/>
+              </w:rPr>
+              <w:t>Permite agregar un usuario como miembro del proyecto.</w:t>
+            </w:r>
           </w:p>
         </w:tc>
       </w:tr>
@@ -1056,7 +1162,7 @@
         <w:tc>
           <w:tcPr>
             <w:cnfStyle w:val="000010000000" w:firstRow="0" w:lastRow="0" w:firstColumn="0" w:lastColumn="0" w:oddVBand="1" w:evenVBand="0" w:oddHBand="0" w:evenHBand="0" w:firstRowFirstColumn="0" w:firstRowLastColumn="0" w:lastRowFirstColumn="0" w:lastRowLastColumn="0"/>
-            <w:tcW w:w="2821" w:type="dxa"/>
+            <w:tcW w:w="3433" w:type="dxa"/>
             <w:gridSpan w:val="2"/>
             <w:shd w:val="clear" w:color="auto" w:fill="auto"/>
           </w:tcPr>
@@ -1064,25 +1170,25 @@
             <w:pPr>
               <w:rPr>
                 <w:rFonts w:ascii="Calibri" w:hAnsi="Calibri"/>
-                <w:b/>
-                <w:i/>
-                <w:color w:val="auto"/>
-              </w:rPr>
-            </w:pPr>
-            <w:r>
-              <w:rPr>
-                <w:rFonts w:ascii="Calibri" w:hAnsi="Calibri"/>
-                <w:b/>
-                <w:i/>
-                <w:color w:val="auto"/>
-              </w:rPr>
-              <w:t>seguirProyecto</w:t>
-            </w:r>
-          </w:p>
-        </w:tc>
-        <w:tc>
-          <w:tcPr>
-            <w:tcW w:w="5644" w:type="dxa"/>
+                <w:bCs/>
+                <w:i/>
+                <w:color w:val="auto"/>
+              </w:rPr>
+            </w:pPr>
+            <w:r>
+              <w:rPr>
+                <w:rFonts w:ascii="Calibri" w:hAnsi="Calibri"/>
+                <w:b/>
+                <w:i/>
+                <w:color w:val="auto"/>
+              </w:rPr>
+              <w:t>quitarMiembro</w:t>
+            </w:r>
+          </w:p>
+        </w:tc>
+        <w:tc>
+          <w:tcPr>
+            <w:tcW w:w="5017" w:type="dxa"/>
             <w:gridSpan w:val="3"/>
             <w:shd w:val="clear" w:color="auto" w:fill="auto"/>
           </w:tcPr>
@@ -1096,6 +1202,15 @@
                 <w:color w:val="auto"/>
               </w:rPr>
             </w:pPr>
+            <w:r>
+              <w:rPr>
+                <w:rFonts w:ascii="Calibri" w:hAnsi="Calibri"/>
+                <w:b/>
+                <w:i/>
+                <w:color w:val="auto"/>
+              </w:rPr>
+              <w:t>Permite remover un miembro del proyecto.</w:t>
+            </w:r>
           </w:p>
         </w:tc>
       </w:tr>
@@ -1107,7 +1222,7 @@
         <w:tc>
           <w:tcPr>
             <w:cnfStyle w:val="000010000000" w:firstRow="0" w:lastRow="0" w:firstColumn="0" w:lastColumn="0" w:oddVBand="1" w:evenVBand="0" w:oddHBand="0" w:evenHBand="0" w:firstRowFirstColumn="0" w:firstRowLastColumn="0" w:lastRowFirstColumn="0" w:lastRowLastColumn="0"/>
-            <w:tcW w:w="2821" w:type="dxa"/>
+            <w:tcW w:w="3433" w:type="dxa"/>
             <w:gridSpan w:val="2"/>
             <w:shd w:val="clear" w:color="auto" w:fill="auto"/>
           </w:tcPr>
@@ -1127,13 +1242,13 @@
                 <w:i/>
                 <w:color w:val="auto"/>
               </w:rPr>
-              <w:t>obtenerProyecto</w:t>
-            </w:r>
-          </w:p>
-        </w:tc>
-        <w:tc>
-          <w:tcPr>
-            <w:tcW w:w="5644" w:type="dxa"/>
+              <w:t>promoverMiembro</w:t>
+            </w:r>
+          </w:p>
+        </w:tc>
+        <w:tc>
+          <w:tcPr>
+            <w:tcW w:w="5017" w:type="dxa"/>
             <w:gridSpan w:val="3"/>
             <w:shd w:val="clear" w:color="auto" w:fill="auto"/>
           </w:tcPr>
@@ -1147,6 +1262,15 @@
                 <w:color w:val="auto"/>
               </w:rPr>
             </w:pPr>
+            <w:r>
+              <w:rPr>
+                <w:rFonts w:ascii="Calibri" w:hAnsi="Calibri"/>
+                <w:b/>
+                <w:i/>
+                <w:color w:val="auto"/>
+              </w:rPr>
+              <w:t>Permite promoverlos permisos de un miembro a administrador.</w:t>
+            </w:r>
           </w:p>
         </w:tc>
       </w:tr>
@@ -1158,7 +1282,7 @@
         <w:tc>
           <w:tcPr>
             <w:cnfStyle w:val="000010000000" w:firstRow="0" w:lastRow="0" w:firstColumn="0" w:lastColumn="0" w:oddVBand="1" w:evenVBand="0" w:oddHBand="0" w:evenHBand="0" w:firstRowFirstColumn="0" w:firstRowLastColumn="0" w:lastRowFirstColumn="0" w:lastRowLastColumn="0"/>
-            <w:tcW w:w="2821" w:type="dxa"/>
+            <w:tcW w:w="3433" w:type="dxa"/>
             <w:gridSpan w:val="2"/>
             <w:shd w:val="clear" w:color="auto" w:fill="auto"/>
           </w:tcPr>
@@ -1178,13 +1302,13 @@
                 <w:i/>
                 <w:color w:val="auto"/>
               </w:rPr>
-              <w:t>obtenerProyectosUsuarios</w:t>
-            </w:r>
-          </w:p>
-        </w:tc>
-        <w:tc>
-          <w:tcPr>
-            <w:tcW w:w="5644" w:type="dxa"/>
+              <w:t>revocarMiembro</w:t>
+            </w:r>
+          </w:p>
+        </w:tc>
+        <w:tc>
+          <w:tcPr>
+            <w:tcW w:w="5017" w:type="dxa"/>
             <w:gridSpan w:val="3"/>
             <w:shd w:val="clear" w:color="auto" w:fill="auto"/>
           </w:tcPr>
@@ -1198,6 +1322,15 @@
                 <w:color w:val="auto"/>
               </w:rPr>
             </w:pPr>
+            <w:r>
+              <w:rPr>
+                <w:rFonts w:ascii="Calibri" w:hAnsi="Calibri"/>
+                <w:b/>
+                <w:i/>
+                <w:color w:val="auto"/>
+              </w:rPr>
+              <w:t>Permite remover los permisos de administrador a un miembro.</w:t>
+            </w:r>
           </w:p>
         </w:tc>
       </w:tr>
@@ -1209,7 +1342,7 @@
         <w:tc>
           <w:tcPr>
             <w:cnfStyle w:val="000010000000" w:firstRow="0" w:lastRow="0" w:firstColumn="0" w:lastColumn="0" w:oddVBand="1" w:evenVBand="0" w:oddHBand="0" w:evenHBand="0" w:firstRowFirstColumn="0" w:firstRowLastColumn="0" w:lastRowFirstColumn="0" w:lastRowLastColumn="0"/>
-            <w:tcW w:w="2821" w:type="dxa"/>
+            <w:tcW w:w="3433" w:type="dxa"/>
             <w:gridSpan w:val="2"/>
             <w:shd w:val="clear" w:color="auto" w:fill="auto"/>
           </w:tcPr>
@@ -1229,13 +1362,13 @@
                 <w:i/>
                 <w:color w:val="auto"/>
               </w:rPr>
-              <w:t>obtenerProyectosPopulares</w:t>
-            </w:r>
-          </w:p>
-        </w:tc>
-        <w:tc>
-          <w:tcPr>
-            <w:tcW w:w="5644" w:type="dxa"/>
+              <w:t>nuevaActualizacion</w:t>
+            </w:r>
+          </w:p>
+        </w:tc>
+        <w:tc>
+          <w:tcPr>
+            <w:tcW w:w="5017" w:type="dxa"/>
             <w:gridSpan w:val="3"/>
             <w:shd w:val="clear" w:color="auto" w:fill="auto"/>
           </w:tcPr>
@@ -1249,6 +1382,15 @@
                 <w:color w:val="auto"/>
               </w:rPr>
             </w:pPr>
+            <w:r>
+              <w:rPr>
+                <w:rFonts w:ascii="Calibri" w:hAnsi="Calibri"/>
+                <w:b/>
+                <w:i/>
+                <w:color w:val="auto"/>
+              </w:rPr>
+              <w:t>Permite crear una nueva actualización del proyecto.</w:t>
+            </w:r>
           </w:p>
         </w:tc>
       </w:tr>
@@ -1260,7 +1402,7 @@
         <w:tc>
           <w:tcPr>
             <w:cnfStyle w:val="000010000000" w:firstRow="0" w:lastRow="0" w:firstColumn="0" w:lastColumn="0" w:oddVBand="1" w:evenVBand="0" w:oddHBand="0" w:evenHBand="0" w:firstRowFirstColumn="0" w:firstRowLastColumn="0" w:lastRowFirstColumn="0" w:lastRowLastColumn="0"/>
-            <w:tcW w:w="2821" w:type="dxa"/>
+            <w:tcW w:w="3433" w:type="dxa"/>
             <w:gridSpan w:val="2"/>
             <w:shd w:val="clear" w:color="auto" w:fill="auto"/>
           </w:tcPr>
@@ -1280,13 +1422,13 @@
                 <w:i/>
                 <w:color w:val="auto"/>
               </w:rPr>
-              <w:t>obtenerActualizacionesSeguidos</w:t>
-            </w:r>
-          </w:p>
-        </w:tc>
-        <w:tc>
-          <w:tcPr>
-            <w:tcW w:w="5644" w:type="dxa"/>
+              <w:t>seguirProyecto</w:t>
+            </w:r>
+          </w:p>
+        </w:tc>
+        <w:tc>
+          <w:tcPr>
+            <w:tcW w:w="5017" w:type="dxa"/>
             <w:gridSpan w:val="3"/>
             <w:shd w:val="clear" w:color="auto" w:fill="auto"/>
           </w:tcPr>
@@ -1300,6 +1442,15 @@
                 <w:color w:val="auto"/>
               </w:rPr>
             </w:pPr>
+            <w:r>
+              <w:rPr>
+                <w:rFonts w:ascii="Calibri" w:hAnsi="Calibri"/>
+                <w:b/>
+                <w:i/>
+                <w:color w:val="auto"/>
+              </w:rPr>
+              <w:t>Permite seguir a un proyecto.</w:t>
+            </w:r>
           </w:p>
         </w:tc>
       </w:tr>
@@ -1311,7 +1462,7 @@
         <w:tc>
           <w:tcPr>
             <w:cnfStyle w:val="000010000000" w:firstRow="0" w:lastRow="0" w:firstColumn="0" w:lastColumn="0" w:oddVBand="1" w:evenVBand="0" w:oddHBand="0" w:evenHBand="0" w:firstRowFirstColumn="0" w:firstRowLastColumn="0" w:lastRowFirstColumn="0" w:lastRowLastColumn="0"/>
-            <w:tcW w:w="2821" w:type="dxa"/>
+            <w:tcW w:w="3433" w:type="dxa"/>
             <w:gridSpan w:val="2"/>
             <w:shd w:val="clear" w:color="auto" w:fill="auto"/>
           </w:tcPr>
@@ -1331,13 +1482,13 @@
                 <w:i/>
                 <w:color w:val="auto"/>
               </w:rPr>
-              <w:t>buscarProyecto</w:t>
-            </w:r>
-          </w:p>
-        </w:tc>
-        <w:tc>
-          <w:tcPr>
-            <w:tcW w:w="5644" w:type="dxa"/>
+              <w:t>obtenerProyecto</w:t>
+            </w:r>
+          </w:p>
+        </w:tc>
+        <w:tc>
+          <w:tcPr>
+            <w:tcW w:w="5017" w:type="dxa"/>
             <w:gridSpan w:val="3"/>
             <w:shd w:val="clear" w:color="auto" w:fill="auto"/>
           </w:tcPr>
@@ -1351,6 +1502,135 @@
                 <w:color w:val="auto"/>
               </w:rPr>
             </w:pPr>
+            <w:r>
+              <w:rPr>
+                <w:rFonts w:ascii="Calibri" w:hAnsi="Calibri"/>
+                <w:b/>
+                <w:i/>
+                <w:color w:val="auto"/>
+              </w:rPr>
+              <w:t>Permite obtener un proyecto por nombre.</w:t>
+            </w:r>
+          </w:p>
+        </w:tc>
+      </w:tr>
+      <w:tr>
+        <w:trPr>
+          <w:cnfStyle w:val="000000010000" w:firstRow="0" w:lastRow="0" w:firstColumn="0" w:lastColumn="0" w:oddVBand="0" w:evenVBand="0" w:oddHBand="0" w:evenHBand="1" w:firstRowFirstColumn="0" w:firstRowLastColumn="0" w:lastRowFirstColumn="0" w:lastRowLastColumn="0"/>
+          <w:trHeight w:val="214"/>
+        </w:trPr>
+        <w:tc>
+          <w:tcPr>
+            <w:cnfStyle w:val="000010000000" w:firstRow="0" w:lastRow="0" w:firstColumn="0" w:lastColumn="0" w:oddVBand="1" w:evenVBand="0" w:oddHBand="0" w:evenHBand="0" w:firstRowFirstColumn="0" w:firstRowLastColumn="0" w:lastRowFirstColumn="0" w:lastRowLastColumn="0"/>
+            <w:tcW w:w="3433" w:type="dxa"/>
+            <w:gridSpan w:val="2"/>
+            <w:shd w:val="clear" w:color="auto" w:fill="auto"/>
+          </w:tcPr>
+          <w:p>
+            <w:pPr>
+              <w:rPr>
+                <w:rFonts w:ascii="Calibri" w:hAnsi="Calibri"/>
+                <w:b/>
+                <w:i/>
+                <w:color w:val="auto"/>
+              </w:rPr>
+            </w:pPr>
+            <w:r>
+              <w:rPr>
+                <w:rFonts w:ascii="Calibri" w:hAnsi="Calibri"/>
+                <w:b/>
+                <w:i/>
+                <w:color w:val="auto"/>
+              </w:rPr>
+              <w:t>obtenerProyectosUsuarios</w:t>
+            </w:r>
+          </w:p>
+        </w:tc>
+        <w:tc>
+          <w:tcPr>
+            <w:tcW w:w="5017" w:type="dxa"/>
+            <w:gridSpan w:val="3"/>
+            <w:shd w:val="clear" w:color="auto" w:fill="auto"/>
+          </w:tcPr>
+          <w:p>
+            <w:pPr>
+              <w:cnfStyle w:val="000000010000" w:firstRow="0" w:lastRow="0" w:firstColumn="0" w:lastColumn="0" w:oddVBand="0" w:evenVBand="0" w:oddHBand="0" w:evenHBand="1" w:firstRowFirstColumn="0" w:firstRowLastColumn="0" w:lastRowFirstColumn="0" w:lastRowLastColumn="0"/>
+              <w:rPr>
+                <w:rFonts w:ascii="Calibri" w:hAnsi="Calibri"/>
+                <w:b/>
+                <w:i/>
+                <w:color w:val="auto"/>
+              </w:rPr>
+            </w:pPr>
+            <w:r>
+              <w:rPr>
+                <w:rFonts w:ascii="Calibri" w:hAnsi="Calibri"/>
+                <w:b/>
+                <w:i/>
+                <w:color w:val="auto"/>
+              </w:rPr>
+              <w:t>Permite obtener todos los proyectos de un usuario.</w:t>
+            </w:r>
+          </w:p>
+        </w:tc>
+      </w:tr>
+      <w:tr>
+        <w:trPr>
+          <w:cnfStyle w:val="000000100000" w:firstRow="0" w:lastRow="0" w:firstColumn="0" w:lastColumn="0" w:oddVBand="0" w:evenVBand="0" w:oddHBand="1" w:evenHBand="0" w:firstRowFirstColumn="0" w:firstRowLastColumn="0" w:lastRowFirstColumn="0" w:lastRowLastColumn="0"/>
+          <w:trHeight w:val="300"/>
+        </w:trPr>
+        <w:tc>
+          <w:tcPr>
+            <w:cnfStyle w:val="000010000000" w:firstRow="0" w:lastRow="0" w:firstColumn="0" w:lastColumn="0" w:oddVBand="1" w:evenVBand="0" w:oddHBand="0" w:evenHBand="0" w:firstRowFirstColumn="0" w:firstRowLastColumn="0" w:lastRowFirstColumn="0" w:lastRowLastColumn="0"/>
+            <w:tcW w:w="3433" w:type="dxa"/>
+            <w:gridSpan w:val="2"/>
+            <w:shd w:val="clear" w:color="auto" w:fill="auto"/>
+          </w:tcPr>
+          <w:p>
+            <w:pPr>
+              <w:rPr>
+                <w:rFonts w:ascii="Calibri" w:hAnsi="Calibri"/>
+                <w:b/>
+                <w:i/>
+                <w:color w:val="auto"/>
+              </w:rPr>
+            </w:pPr>
+            <w:r>
+              <w:rPr>
+                <w:rFonts w:ascii="Calibri" w:hAnsi="Calibri"/>
+                <w:b/>
+                <w:i/>
+                <w:color w:val="auto"/>
+              </w:rPr>
+              <w:t>obtenerProyectosPopulares</w:t>
+            </w:r>
+          </w:p>
+        </w:tc>
+        <w:tc>
+          <w:tcPr>
+            <w:tcW w:w="5017" w:type="dxa"/>
+            <w:gridSpan w:val="3"/>
+            <w:shd w:val="clear" w:color="auto" w:fill="auto"/>
+          </w:tcPr>
+          <w:p>
+            <w:pPr>
+              <w:cnfStyle w:val="000000100000" w:firstRow="0" w:lastRow="0" w:firstColumn="0" w:lastColumn="0" w:oddVBand="0" w:evenVBand="0" w:oddHBand="1" w:evenHBand="0" w:firstRowFirstColumn="0" w:firstRowLastColumn="0" w:lastRowFirstColumn="0" w:lastRowLastColumn="0"/>
+              <w:rPr>
+                <w:rFonts w:ascii="Calibri" w:hAnsi="Calibri"/>
+                <w:b/>
+                <w:i/>
+                <w:color w:val="auto"/>
+              </w:rPr>
+            </w:pPr>
+            <w:r>
+              <w:rPr>
+                <w:rFonts w:ascii="Calibri" w:hAnsi="Calibri"/>
+                <w:b/>
+                <w:i/>
+                <w:color w:val="auto"/>
+              </w:rPr>
+              <w:t>Permite obtener los proyectos más populares.</w:t>
+            </w:r>
           </w:p>
         </w:tc>
       </w:tr>
@@ -1362,7 +1642,7 @@
         <w:tc>
           <w:tcPr>
             <w:cnfStyle w:val="000010000000" w:firstRow="0" w:lastRow="0" w:firstColumn="0" w:lastColumn="0" w:oddVBand="1" w:evenVBand="0" w:oddHBand="0" w:evenHBand="0" w:firstRowFirstColumn="0" w:firstRowLastColumn="0" w:lastRowFirstColumn="0" w:lastRowLastColumn="0"/>
-            <w:tcW w:w="2821" w:type="dxa"/>
+            <w:tcW w:w="3433" w:type="dxa"/>
             <w:gridSpan w:val="2"/>
             <w:shd w:val="clear" w:color="auto" w:fill="auto"/>
           </w:tcPr>
@@ -1382,13 +1662,13 @@
                 <w:i/>
                 <w:color w:val="auto"/>
               </w:rPr>
-              <w:t>agregarMiembro</w:t>
-            </w:r>
-          </w:p>
-        </w:tc>
-        <w:tc>
-          <w:tcPr>
-            <w:tcW w:w="5644" w:type="dxa"/>
+              <w:t>obtenerActualizacionesSeguidos</w:t>
+            </w:r>
+          </w:p>
+        </w:tc>
+        <w:tc>
+          <w:tcPr>
+            <w:tcW w:w="5017" w:type="dxa"/>
             <w:gridSpan w:val="3"/>
             <w:shd w:val="clear" w:color="auto" w:fill="auto"/>
           </w:tcPr>
@@ -1402,6 +1682,15 @@
                 <w:color w:val="auto"/>
               </w:rPr>
             </w:pPr>
+            <w:r>
+              <w:rPr>
+                <w:rFonts w:ascii="Calibri" w:hAnsi="Calibri"/>
+                <w:b/>
+                <w:i/>
+                <w:color w:val="auto"/>
+              </w:rPr>
+              <w:t>Permite obtener las actualizaciones de los proyectos seguidos por un usuario.</w:t>
+            </w:r>
           </w:p>
         </w:tc>
       </w:tr>
@@ -1413,7 +1702,7 @@
         <w:tc>
           <w:tcPr>
             <w:cnfStyle w:val="000010000000" w:firstRow="0" w:lastRow="0" w:firstColumn="0" w:lastColumn="0" w:oddVBand="1" w:evenVBand="0" w:oddHBand="0" w:evenHBand="0" w:firstRowFirstColumn="0" w:firstRowLastColumn="0" w:lastRowFirstColumn="0" w:lastRowLastColumn="0"/>
-            <w:tcW w:w="2821" w:type="dxa"/>
+            <w:tcW w:w="3433" w:type="dxa"/>
             <w:gridSpan w:val="2"/>
             <w:shd w:val="clear" w:color="auto" w:fill="auto"/>
           </w:tcPr>
@@ -1433,13 +1722,13 @@
                 <w:i/>
                 <w:color w:val="auto"/>
               </w:rPr>
-              <w:t>quitarMiembro</w:t>
-            </w:r>
-          </w:p>
-        </w:tc>
-        <w:tc>
-          <w:tcPr>
-            <w:tcW w:w="5644" w:type="dxa"/>
+              <w:t>buscarProyecto</w:t>
+            </w:r>
+          </w:p>
+        </w:tc>
+        <w:tc>
+          <w:tcPr>
+            <w:tcW w:w="5017" w:type="dxa"/>
             <w:gridSpan w:val="3"/>
             <w:shd w:val="clear" w:color="auto" w:fill="auto"/>
           </w:tcPr>
@@ -1453,49 +1742,311 @@
                 <w:color w:val="auto"/>
               </w:rPr>
             </w:pPr>
+            <w:r>
+              <w:rPr>
+                <w:rFonts w:ascii="Calibri" w:hAnsi="Calibri"/>
+                <w:b/>
+                <w:i/>
+                <w:color w:val="auto"/>
+              </w:rPr>
+              <w:t>Permite buscar los proyectos que se ajustan a ciertos criterios.</w:t>
+            </w:r>
+          </w:p>
+        </w:tc>
+      </w:tr>
+    </w:tbl>
+    <w:p>
+      <w:pPr>
+        <w:rPr>
+          <w:color w:val="auto"/>
+        </w:rPr>
+      </w:pPr>
+    </w:p>
+    <w:tbl>
+      <w:tblPr>
+        <w:tblStyle w:val="LightGrid-Accent1"/>
+        <w:tblW w:w="0" w:type="auto"/>
+        <w:tblLook w:val="0000" w:firstRow="0" w:lastRow="0" w:firstColumn="0" w:lastColumn="0" w:noHBand="0" w:noVBand="0"/>
+      </w:tblPr>
+      <w:tblGrid>
+        <w:gridCol w:w="2079"/>
+        <w:gridCol w:w="1118"/>
+        <w:gridCol w:w="296"/>
+        <w:gridCol w:w="2254"/>
+        <w:gridCol w:w="2703"/>
+      </w:tblGrid>
+      <w:tr>
+        <w:trPr>
+          <w:cnfStyle w:val="000000100000" w:firstRow="0" w:lastRow="0" w:firstColumn="0" w:lastColumn="0" w:oddVBand="0" w:evenVBand="0" w:oddHBand="1" w:evenHBand="0" w:firstRowFirstColumn="0" w:firstRowLastColumn="0" w:lastRowFirstColumn="0" w:lastRowLastColumn="0"/>
+          <w:trHeight w:val="198"/>
+        </w:trPr>
+        <w:tc>
+          <w:tcPr>
+            <w:cnfStyle w:val="000010000000" w:firstRow="0" w:lastRow="0" w:firstColumn="0" w:lastColumn="0" w:oddVBand="1" w:evenVBand="0" w:oddHBand="0" w:evenHBand="0" w:firstRowFirstColumn="0" w:firstRowLastColumn="0" w:lastRowFirstColumn="0" w:lastRowLastColumn="0"/>
+            <w:tcW w:w="2079" w:type="dxa"/>
+          </w:tcPr>
+          <w:p>
+            <w:pPr>
+              <w:ind w:left="34"/>
+              <w:rPr>
+                <w:rFonts w:ascii="Calibri" w:hAnsi="Calibri"/>
+                <w:b/>
+                <w:i/>
+                <w:color w:val="auto"/>
+              </w:rPr>
+            </w:pPr>
+            <w:r>
+              <w:rPr>
+                <w:rFonts w:ascii="Calibri" w:hAnsi="Calibri"/>
+                <w:b/>
+                <w:i/>
+                <w:color w:val="auto"/>
+              </w:rPr>
+              <w:t>ID</w:t>
+            </w:r>
+          </w:p>
+        </w:tc>
+        <w:tc>
+          <w:tcPr>
+            <w:tcW w:w="1414" w:type="dxa"/>
+            <w:gridSpan w:val="2"/>
+            <w:shd w:val="clear" w:color="auto" w:fill="auto"/>
+          </w:tcPr>
+          <w:p>
+            <w:pPr>
+              <w:ind w:left="-40"/>
+              <w:cnfStyle w:val="000000100000" w:firstRow="0" w:lastRow="0" w:firstColumn="0" w:lastColumn="0" w:oddVBand="0" w:evenVBand="0" w:oddHBand="1" w:evenHBand="0" w:firstRowFirstColumn="0" w:firstRowLastColumn="0" w:lastRowFirstColumn="0" w:lastRowLastColumn="0"/>
+              <w:rPr>
+                <w:rFonts w:ascii="Calibri" w:hAnsi="Calibri"/>
+                <w:b/>
+                <w:i/>
+                <w:color w:val="auto"/>
+              </w:rPr>
+            </w:pPr>
+            <w:r>
+              <w:rPr>
+                <w:rFonts w:ascii="Calibri" w:hAnsi="Calibri"/>
+                <w:b/>
+                <w:i/>
+                <w:color w:val="auto"/>
+              </w:rPr>
+              <w:t>3</w:t>
+            </w:r>
+          </w:p>
+        </w:tc>
+        <w:tc>
+          <w:tcPr>
+            <w:cnfStyle w:val="000010000000" w:firstRow="0" w:lastRow="0" w:firstColumn="0" w:lastColumn="0" w:oddVBand="1" w:evenVBand="0" w:oddHBand="0" w:evenHBand="0" w:firstRowFirstColumn="0" w:firstRowLastColumn="0" w:lastRowFirstColumn="0" w:lastRowLastColumn="0"/>
+            <w:tcW w:w="2254" w:type="dxa"/>
+          </w:tcPr>
+          <w:p>
+            <w:pPr>
+              <w:ind w:left="-40"/>
+              <w:rPr>
+                <w:rFonts w:ascii="Calibri" w:hAnsi="Calibri"/>
+                <w:b/>
+                <w:i/>
+                <w:color w:val="auto"/>
+              </w:rPr>
+            </w:pPr>
+            <w:r>
+              <w:rPr>
+                <w:rFonts w:ascii="Calibri" w:hAnsi="Calibri"/>
+                <w:b/>
+                <w:i/>
+                <w:color w:val="auto"/>
+              </w:rPr>
+              <w:t>Clase</w:t>
+            </w:r>
+          </w:p>
+        </w:tc>
+        <w:tc>
+          <w:tcPr>
+            <w:tcW w:w="2703" w:type="dxa"/>
+            <w:shd w:val="clear" w:color="auto" w:fill="auto"/>
+          </w:tcPr>
+          <w:p>
+            <w:pPr>
+              <w:ind w:left="-40"/>
+              <w:cnfStyle w:val="000000100000" w:firstRow="0" w:lastRow="0" w:firstColumn="0" w:lastColumn="0" w:oddVBand="0" w:evenVBand="0" w:oddHBand="1" w:evenHBand="0" w:firstRowFirstColumn="0" w:firstRowLastColumn="0" w:lastRowFirstColumn="0" w:lastRowLastColumn="0"/>
+              <w:rPr>
+                <w:rFonts w:ascii="Calibri" w:hAnsi="Calibri"/>
+                <w:b/>
+                <w:i/>
+                <w:color w:val="auto"/>
+              </w:rPr>
+            </w:pPr>
+            <w:r>
+              <w:rPr>
+                <w:rFonts w:ascii="Calibri" w:hAnsi="Calibri"/>
+                <w:b/>
+                <w:i/>
+                <w:color w:val="auto"/>
+              </w:rPr>
+              <w:t>Manejador</w:t>
+            </w:r>
+            <w:r>
+              <w:rPr>
+                <w:rFonts w:ascii="Calibri" w:hAnsi="Calibri"/>
+                <w:b/>
+                <w:i/>
+                <w:color w:val="auto"/>
+              </w:rPr>
+              <w:t>Preguntas</w:t>
+            </w:r>
           </w:p>
         </w:tc>
       </w:tr>
       <w:tr>
         <w:trPr>
           <w:cnfStyle w:val="000000010000" w:firstRow="0" w:lastRow="0" w:firstColumn="0" w:lastColumn="0" w:oddVBand="0" w:evenVBand="0" w:oddHBand="0" w:evenHBand="1" w:firstRowFirstColumn="0" w:firstRowLastColumn="0" w:lastRowFirstColumn="0" w:lastRowLastColumn="0"/>
-          <w:trHeight w:val="300"/>
-        </w:trPr>
-        <w:tc>
-          <w:tcPr>
-            <w:cnfStyle w:val="000010000000" w:firstRow="0" w:lastRow="0" w:firstColumn="0" w:lastColumn="0" w:oddVBand="1" w:evenVBand="0" w:oddHBand="0" w:evenHBand="0" w:firstRowFirstColumn="0" w:firstRowLastColumn="0" w:lastRowFirstColumn="0" w:lastRowLastColumn="0"/>
-            <w:tcW w:w="2821" w:type="dxa"/>
+          <w:trHeight w:val="238"/>
+        </w:trPr>
+        <w:tc>
+          <w:tcPr>
+            <w:cnfStyle w:val="000010000000" w:firstRow="0" w:lastRow="0" w:firstColumn="0" w:lastColumn="0" w:oddVBand="1" w:evenVBand="0" w:oddHBand="0" w:evenHBand="0" w:firstRowFirstColumn="0" w:firstRowLastColumn="0" w:lastRowFirstColumn="0" w:lastRowLastColumn="0"/>
+            <w:tcW w:w="2079" w:type="dxa"/>
+          </w:tcPr>
+          <w:p>
+            <w:pPr>
+              <w:ind w:left="34"/>
+              <w:rPr>
+                <w:rFonts w:ascii="Calibri" w:hAnsi="Calibri"/>
+                <w:b/>
+                <w:i/>
+                <w:color w:val="auto"/>
+              </w:rPr>
+            </w:pPr>
+            <w:r>
+              <w:rPr>
+                <w:rFonts w:ascii="Calibri" w:hAnsi="Calibri"/>
+                <w:b/>
+                <w:i/>
+                <w:color w:val="auto"/>
+              </w:rPr>
+              <w:t>Descripción</w:t>
+            </w:r>
+          </w:p>
+        </w:tc>
+        <w:tc>
+          <w:tcPr>
+            <w:tcW w:w="6371" w:type="dxa"/>
+            <w:gridSpan w:val="4"/>
+          </w:tcPr>
+          <w:p>
+            <w:pPr>
+              <w:cnfStyle w:val="000000010000" w:firstRow="0" w:lastRow="0" w:firstColumn="0" w:lastColumn="0" w:oddVBand="0" w:evenVBand="0" w:oddHBand="0" w:evenHBand="1" w:firstRowFirstColumn="0" w:firstRowLastColumn="0" w:lastRowFirstColumn="0" w:lastRowLastColumn="0"/>
+              <w:rPr>
+                <w:rFonts w:ascii="Calibri" w:hAnsi="Calibri"/>
+                <w:b/>
+                <w:i/>
+                <w:color w:val="auto"/>
+              </w:rPr>
+            </w:pPr>
+            <w:r>
+              <w:rPr>
+                <w:rFonts w:ascii="Calibri" w:hAnsi="Calibri"/>
+                <w:b/>
+                <w:i/>
+                <w:color w:val="auto"/>
+              </w:rPr>
+              <w:t xml:space="preserve">Se encarga de proveer el manejo de </w:t>
+            </w:r>
+            <w:r>
+              <w:rPr>
+                <w:rFonts w:ascii="Calibri" w:hAnsi="Calibri"/>
+                <w:b/>
+                <w:i/>
+                <w:color w:val="auto"/>
+              </w:rPr>
+              <w:t>la interacción entre las clases Usuario, Pregunta y Respuesta</w:t>
+            </w:r>
+            <w:r>
+              <w:rPr>
+                <w:rFonts w:ascii="Calibri" w:hAnsi="Calibri"/>
+                <w:b/>
+                <w:i/>
+                <w:color w:val="auto"/>
+              </w:rPr>
+              <w:t>.</w:t>
+            </w:r>
+          </w:p>
+        </w:tc>
+      </w:tr>
+      <w:tr>
+        <w:trPr>
+          <w:cnfStyle w:val="000000100000" w:firstRow="0" w:lastRow="0" w:firstColumn="0" w:lastColumn="0" w:oddVBand="0" w:evenVBand="0" w:oddHBand="1" w:evenHBand="0" w:firstRowFirstColumn="0" w:firstRowLastColumn="0" w:lastRowFirstColumn="0" w:lastRowLastColumn="0"/>
+          <w:trHeight w:val="224"/>
+        </w:trPr>
+        <w:tc>
+          <w:tcPr>
+            <w:cnfStyle w:val="000010000000" w:firstRow="0" w:lastRow="0" w:firstColumn="0" w:lastColumn="0" w:oddVBand="1" w:evenVBand="0" w:oddHBand="0" w:evenHBand="0" w:firstRowFirstColumn="0" w:firstRowLastColumn="0" w:lastRowFirstColumn="0" w:lastRowLastColumn="0"/>
+            <w:tcW w:w="8450" w:type="dxa"/>
+            <w:gridSpan w:val="5"/>
+          </w:tcPr>
+          <w:p>
+            <w:pPr>
+              <w:jc w:val="center"/>
+              <w:rPr>
+                <w:rFonts w:ascii="Calibri" w:hAnsi="Calibri"/>
+                <w:b/>
+                <w:i/>
+                <w:color w:val="auto"/>
+              </w:rPr>
+            </w:pPr>
+            <w:r>
+              <w:rPr>
+                <w:rFonts w:ascii="Calibri" w:hAnsi="Calibri"/>
+                <w:b/>
+                <w:i/>
+                <w:color w:val="auto"/>
+              </w:rPr>
+              <w:t>Métodos</w:t>
+            </w:r>
+          </w:p>
+        </w:tc>
+      </w:tr>
+      <w:tr>
+        <w:trPr>
+          <w:cnfStyle w:val="000000010000" w:firstRow="0" w:lastRow="0" w:firstColumn="0" w:lastColumn="0" w:oddVBand="0" w:evenVBand="0" w:oddHBand="0" w:evenHBand="1" w:firstRowFirstColumn="0" w:firstRowLastColumn="0" w:lastRowFirstColumn="0" w:lastRowLastColumn="0"/>
+          <w:trHeight w:val="214"/>
+        </w:trPr>
+        <w:tc>
+          <w:tcPr>
+            <w:cnfStyle w:val="000010000000" w:firstRow="0" w:lastRow="0" w:firstColumn="0" w:lastColumn="0" w:oddVBand="1" w:evenVBand="0" w:oddHBand="0" w:evenHBand="0" w:firstRowFirstColumn="0" w:firstRowLastColumn="0" w:lastRowFirstColumn="0" w:lastRowLastColumn="0"/>
+            <w:tcW w:w="3197" w:type="dxa"/>
             <w:gridSpan w:val="2"/>
-            <w:shd w:val="clear" w:color="auto" w:fill="auto"/>
-          </w:tcPr>
-          <w:p>
-            <w:pPr>
-              <w:rPr>
-                <w:rFonts w:ascii="Calibri" w:hAnsi="Calibri"/>
-                <w:b/>
-                <w:i/>
-                <w:color w:val="auto"/>
-              </w:rPr>
-            </w:pPr>
-            <w:r>
-              <w:rPr>
-                <w:rFonts w:ascii="Calibri" w:hAnsi="Calibri"/>
-                <w:b/>
-                <w:i/>
-                <w:color w:val="auto"/>
-              </w:rPr>
-              <w:t>promoverMiembro</w:t>
-            </w:r>
-          </w:p>
-        </w:tc>
-        <w:tc>
-          <w:tcPr>
-            <w:tcW w:w="5644" w:type="dxa"/>
+          </w:tcPr>
+          <w:p>
+            <w:pPr>
+              <w:jc w:val="center"/>
+              <w:rPr>
+                <w:rFonts w:ascii="Calibri" w:hAnsi="Calibri"/>
+                <w:b/>
+                <w:i/>
+                <w:color w:val="auto"/>
+              </w:rPr>
+            </w:pPr>
+            <w:r>
+              <w:rPr>
+                <w:rFonts w:ascii="Calibri" w:hAnsi="Calibri"/>
+                <w:b/>
+                <w:i/>
+                <w:color w:val="auto"/>
+              </w:rPr>
+              <w:t>Nombre</w:t>
+            </w:r>
+          </w:p>
+        </w:tc>
+        <w:tc>
+          <w:tcPr>
+            <w:tcW w:w="5253" w:type="dxa"/>
             <w:gridSpan w:val="3"/>
-            <w:shd w:val="clear" w:color="auto" w:fill="auto"/>
-          </w:tcPr>
-          <w:p>
-            <w:pPr>
+            <w:shd w:val="clear" w:color="auto" w:fill="D9E2F3" w:themeFill="accent1" w:themeFillTint="33"/>
+          </w:tcPr>
+          <w:p>
+            <w:pPr>
+              <w:jc w:val="center"/>
               <w:cnfStyle w:val="000000010000" w:firstRow="0" w:lastRow="0" w:firstColumn="0" w:lastColumn="0" w:oddVBand="0" w:evenVBand="0" w:oddHBand="0" w:evenHBand="1" w:firstRowFirstColumn="0" w:firstRowLastColumn="0" w:lastRowFirstColumn="0" w:lastRowLastColumn="0"/>
               <w:rPr>
                 <w:rFonts w:ascii="Calibri" w:hAnsi="Calibri"/>
@@ -1504,18 +2055,27 @@
                 <w:color w:val="auto"/>
               </w:rPr>
             </w:pPr>
+            <w:r>
+              <w:rPr>
+                <w:rFonts w:ascii="Calibri" w:hAnsi="Calibri"/>
+                <w:b/>
+                <w:i/>
+                <w:color w:val="auto"/>
+              </w:rPr>
+              <w:t>Descripción</w:t>
+            </w:r>
           </w:p>
         </w:tc>
       </w:tr>
       <w:tr>
         <w:trPr>
           <w:cnfStyle w:val="000000100000" w:firstRow="0" w:lastRow="0" w:firstColumn="0" w:lastColumn="0" w:oddVBand="0" w:evenVBand="0" w:oddHBand="1" w:evenHBand="0" w:firstRowFirstColumn="0" w:firstRowLastColumn="0" w:lastRowFirstColumn="0" w:lastRowLastColumn="0"/>
-          <w:trHeight w:val="300"/>
-        </w:trPr>
-        <w:tc>
-          <w:tcPr>
-            <w:cnfStyle w:val="000010000000" w:firstRow="0" w:lastRow="0" w:firstColumn="0" w:lastColumn="0" w:oddVBand="1" w:evenVBand="0" w:oddHBand="0" w:evenHBand="0" w:firstRowFirstColumn="0" w:firstRowLastColumn="0" w:lastRowFirstColumn="0" w:lastRowLastColumn="0"/>
-            <w:tcW w:w="2821" w:type="dxa"/>
+          <w:trHeight w:val="214"/>
+        </w:trPr>
+        <w:tc>
+          <w:tcPr>
+            <w:cnfStyle w:val="000010000000" w:firstRow="0" w:lastRow="0" w:firstColumn="0" w:lastColumn="0" w:oddVBand="1" w:evenVBand="0" w:oddHBand="0" w:evenHBand="0" w:firstRowFirstColumn="0" w:firstRowLastColumn="0" w:lastRowFirstColumn="0" w:lastRowLastColumn="0"/>
+            <w:tcW w:w="3197" w:type="dxa"/>
             <w:gridSpan w:val="2"/>
             <w:shd w:val="clear" w:color="auto" w:fill="auto"/>
           </w:tcPr>
@@ -1535,13 +2095,14 @@
                 <w:i/>
                 <w:color w:val="auto"/>
               </w:rPr>
-              <w:t>revocarMiembro</w:t>
-            </w:r>
-          </w:p>
-        </w:tc>
-        <w:tc>
-          <w:tcPr>
-            <w:tcW w:w="5644" w:type="dxa"/>
+              <w:lastRenderedPageBreak/>
+              <w:t>obtenerPreguntasPopulares</w:t>
+            </w:r>
+          </w:p>
+        </w:tc>
+        <w:tc>
+          <w:tcPr>
+            <w:tcW w:w="5253" w:type="dxa"/>
             <w:gridSpan w:val="3"/>
             <w:shd w:val="clear" w:color="auto" w:fill="auto"/>
           </w:tcPr>
@@ -1555,6 +2116,591 @@
                 <w:color w:val="auto"/>
               </w:rPr>
             </w:pPr>
+            <w:r>
+              <w:rPr>
+                <w:rFonts w:ascii="Calibri" w:hAnsi="Calibri"/>
+                <w:b/>
+                <w:i/>
+                <w:color w:val="auto"/>
+              </w:rPr>
+              <w:t>Permite obtener las preguntas más populares.</w:t>
+            </w:r>
+          </w:p>
+        </w:tc>
+      </w:tr>
+      <w:tr>
+        <w:trPr>
+          <w:cnfStyle w:val="000000010000" w:firstRow="0" w:lastRow="0" w:firstColumn="0" w:lastColumn="0" w:oddVBand="0" w:evenVBand="0" w:oddHBand="0" w:evenHBand="1" w:firstRowFirstColumn="0" w:firstRowLastColumn="0" w:lastRowFirstColumn="0" w:lastRowLastColumn="0"/>
+          <w:trHeight w:val="214"/>
+        </w:trPr>
+        <w:tc>
+          <w:tcPr>
+            <w:cnfStyle w:val="000010000000" w:firstRow="0" w:lastRow="0" w:firstColumn="0" w:lastColumn="0" w:oddVBand="1" w:evenVBand="0" w:oddHBand="0" w:evenHBand="0" w:firstRowFirstColumn="0" w:firstRowLastColumn="0" w:lastRowFirstColumn="0" w:lastRowLastColumn="0"/>
+            <w:tcW w:w="3197" w:type="dxa"/>
+            <w:gridSpan w:val="2"/>
+            <w:shd w:val="clear" w:color="auto" w:fill="auto"/>
+          </w:tcPr>
+          <w:p>
+            <w:pPr>
+              <w:rPr>
+                <w:rFonts w:ascii="Calibri" w:hAnsi="Calibri"/>
+                <w:b/>
+                <w:i/>
+                <w:color w:val="auto"/>
+              </w:rPr>
+            </w:pPr>
+            <w:r>
+              <w:rPr>
+                <w:rFonts w:ascii="Calibri" w:hAnsi="Calibri"/>
+                <w:b/>
+                <w:i/>
+                <w:color w:val="auto"/>
+              </w:rPr>
+              <w:t>crearPregunta</w:t>
+            </w:r>
+          </w:p>
+        </w:tc>
+        <w:tc>
+          <w:tcPr>
+            <w:tcW w:w="5253" w:type="dxa"/>
+            <w:gridSpan w:val="3"/>
+            <w:shd w:val="clear" w:color="auto" w:fill="auto"/>
+          </w:tcPr>
+          <w:p>
+            <w:pPr>
+              <w:cnfStyle w:val="000000010000" w:firstRow="0" w:lastRow="0" w:firstColumn="0" w:lastColumn="0" w:oddVBand="0" w:evenVBand="0" w:oddHBand="0" w:evenHBand="1" w:firstRowFirstColumn="0" w:firstRowLastColumn="0" w:lastRowFirstColumn="0" w:lastRowLastColumn="0"/>
+              <w:rPr>
+                <w:rFonts w:ascii="Calibri" w:hAnsi="Calibri"/>
+                <w:b/>
+                <w:i/>
+                <w:color w:val="auto"/>
+              </w:rPr>
+            </w:pPr>
+            <w:r>
+              <w:rPr>
+                <w:rFonts w:ascii="Calibri" w:hAnsi="Calibri"/>
+                <w:b/>
+                <w:i/>
+                <w:color w:val="auto"/>
+              </w:rPr>
+              <w:t>Permite crear una nueva pregunta.</w:t>
+            </w:r>
+          </w:p>
+        </w:tc>
+      </w:tr>
+      <w:tr>
+        <w:trPr>
+          <w:cnfStyle w:val="000000100000" w:firstRow="0" w:lastRow="0" w:firstColumn="0" w:lastColumn="0" w:oddVBand="0" w:evenVBand="0" w:oddHBand="1" w:evenHBand="0" w:firstRowFirstColumn="0" w:firstRowLastColumn="0" w:lastRowFirstColumn="0" w:lastRowLastColumn="0"/>
+          <w:trHeight w:val="214"/>
+        </w:trPr>
+        <w:tc>
+          <w:tcPr>
+            <w:cnfStyle w:val="000010000000" w:firstRow="0" w:lastRow="0" w:firstColumn="0" w:lastColumn="0" w:oddVBand="1" w:evenVBand="0" w:oddHBand="0" w:evenHBand="0" w:firstRowFirstColumn="0" w:firstRowLastColumn="0" w:lastRowFirstColumn="0" w:lastRowLastColumn="0"/>
+            <w:tcW w:w="3197" w:type="dxa"/>
+            <w:gridSpan w:val="2"/>
+            <w:shd w:val="clear" w:color="auto" w:fill="auto"/>
+          </w:tcPr>
+          <w:p>
+            <w:pPr>
+              <w:rPr>
+                <w:rFonts w:ascii="Calibri" w:hAnsi="Calibri"/>
+                <w:b/>
+                <w:i/>
+                <w:color w:val="auto"/>
+              </w:rPr>
+            </w:pPr>
+            <w:r>
+              <w:rPr>
+                <w:rFonts w:ascii="Calibri" w:hAnsi="Calibri"/>
+                <w:b/>
+                <w:i/>
+                <w:color w:val="auto"/>
+              </w:rPr>
+              <w:t>buscarPregunta</w:t>
+            </w:r>
+          </w:p>
+        </w:tc>
+        <w:tc>
+          <w:tcPr>
+            <w:tcW w:w="5253" w:type="dxa"/>
+            <w:gridSpan w:val="3"/>
+            <w:shd w:val="clear" w:color="auto" w:fill="auto"/>
+          </w:tcPr>
+          <w:p>
+            <w:pPr>
+              <w:cnfStyle w:val="000000100000" w:firstRow="0" w:lastRow="0" w:firstColumn="0" w:lastColumn="0" w:oddVBand="0" w:evenVBand="0" w:oddHBand="1" w:evenHBand="0" w:firstRowFirstColumn="0" w:firstRowLastColumn="0" w:lastRowFirstColumn="0" w:lastRowLastColumn="0"/>
+              <w:rPr>
+                <w:rFonts w:ascii="Calibri" w:hAnsi="Calibri"/>
+                <w:b/>
+                <w:i/>
+                <w:color w:val="auto"/>
+              </w:rPr>
+            </w:pPr>
+            <w:r>
+              <w:rPr>
+                <w:rFonts w:ascii="Calibri" w:hAnsi="Calibri"/>
+                <w:b/>
+                <w:i/>
+                <w:color w:val="auto"/>
+              </w:rPr>
+              <w:t>Permite buscar una pregunta por texto.</w:t>
+            </w:r>
+          </w:p>
+        </w:tc>
+      </w:tr>
+      <w:tr>
+        <w:trPr>
+          <w:cnfStyle w:val="000000010000" w:firstRow="0" w:lastRow="0" w:firstColumn="0" w:lastColumn="0" w:oddVBand="0" w:evenVBand="0" w:oddHBand="0" w:evenHBand="1" w:firstRowFirstColumn="0" w:firstRowLastColumn="0" w:lastRowFirstColumn="0" w:lastRowLastColumn="0"/>
+          <w:trHeight w:val="214"/>
+        </w:trPr>
+        <w:tc>
+          <w:tcPr>
+            <w:cnfStyle w:val="000010000000" w:firstRow="0" w:lastRow="0" w:firstColumn="0" w:lastColumn="0" w:oddVBand="1" w:evenVBand="0" w:oddHBand="0" w:evenHBand="0" w:firstRowFirstColumn="0" w:firstRowLastColumn="0" w:lastRowFirstColumn="0" w:lastRowLastColumn="0"/>
+            <w:tcW w:w="3197" w:type="dxa"/>
+            <w:gridSpan w:val="2"/>
+            <w:shd w:val="clear" w:color="auto" w:fill="auto"/>
+          </w:tcPr>
+          <w:p>
+            <w:pPr>
+              <w:rPr>
+                <w:rFonts w:ascii="Calibri" w:hAnsi="Calibri"/>
+                <w:b/>
+                <w:i/>
+                <w:color w:val="auto"/>
+              </w:rPr>
+            </w:pPr>
+            <w:r>
+              <w:rPr>
+                <w:rFonts w:ascii="Calibri" w:hAnsi="Calibri"/>
+                <w:b/>
+                <w:i/>
+                <w:color w:val="auto"/>
+              </w:rPr>
+              <w:t>verPregunta</w:t>
+            </w:r>
+          </w:p>
+        </w:tc>
+        <w:tc>
+          <w:tcPr>
+            <w:tcW w:w="5253" w:type="dxa"/>
+            <w:gridSpan w:val="3"/>
+            <w:shd w:val="clear" w:color="auto" w:fill="auto"/>
+          </w:tcPr>
+          <w:p>
+            <w:pPr>
+              <w:cnfStyle w:val="000000010000" w:firstRow="0" w:lastRow="0" w:firstColumn="0" w:lastColumn="0" w:oddVBand="0" w:evenVBand="0" w:oddHBand="0" w:evenHBand="1" w:firstRowFirstColumn="0" w:firstRowLastColumn="0" w:lastRowFirstColumn="0" w:lastRowLastColumn="0"/>
+              <w:rPr>
+                <w:rFonts w:ascii="Calibri" w:hAnsi="Calibri"/>
+                <w:b/>
+                <w:i/>
+                <w:color w:val="auto"/>
+              </w:rPr>
+            </w:pPr>
+            <w:r>
+              <w:rPr>
+                <w:rFonts w:ascii="Calibri" w:hAnsi="Calibri"/>
+                <w:b/>
+                <w:i/>
+                <w:color w:val="auto"/>
+              </w:rPr>
+              <w:t>Permite visualizar una pregunta.</w:t>
+            </w:r>
+          </w:p>
+        </w:tc>
+      </w:tr>
+      <w:tr>
+        <w:trPr>
+          <w:cnfStyle w:val="000000100000" w:firstRow="0" w:lastRow="0" w:firstColumn="0" w:lastColumn="0" w:oddVBand="0" w:evenVBand="0" w:oddHBand="1" w:evenHBand="0" w:firstRowFirstColumn="0" w:firstRowLastColumn="0" w:lastRowFirstColumn="0" w:lastRowLastColumn="0"/>
+          <w:trHeight w:val="214"/>
+        </w:trPr>
+        <w:tc>
+          <w:tcPr>
+            <w:cnfStyle w:val="000010000000" w:firstRow="0" w:lastRow="0" w:firstColumn="0" w:lastColumn="0" w:oddVBand="1" w:evenVBand="0" w:oddHBand="0" w:evenHBand="0" w:firstRowFirstColumn="0" w:firstRowLastColumn="0" w:lastRowFirstColumn="0" w:lastRowLastColumn="0"/>
+            <w:tcW w:w="3197" w:type="dxa"/>
+            <w:gridSpan w:val="2"/>
+            <w:shd w:val="clear" w:color="auto" w:fill="auto"/>
+          </w:tcPr>
+          <w:p>
+            <w:pPr>
+              <w:rPr>
+                <w:rFonts w:ascii="Calibri" w:hAnsi="Calibri"/>
+                <w:b/>
+                <w:i/>
+                <w:color w:val="auto"/>
+              </w:rPr>
+            </w:pPr>
+            <w:r>
+              <w:rPr>
+                <w:rFonts w:ascii="Calibri" w:hAnsi="Calibri"/>
+                <w:b/>
+                <w:i/>
+                <w:color w:val="auto"/>
+              </w:rPr>
+              <w:t>responderPregunta</w:t>
+            </w:r>
+          </w:p>
+        </w:tc>
+        <w:tc>
+          <w:tcPr>
+            <w:tcW w:w="5253" w:type="dxa"/>
+            <w:gridSpan w:val="3"/>
+            <w:shd w:val="clear" w:color="auto" w:fill="auto"/>
+          </w:tcPr>
+          <w:p>
+            <w:pPr>
+              <w:cnfStyle w:val="000000100000" w:firstRow="0" w:lastRow="0" w:firstColumn="0" w:lastColumn="0" w:oddVBand="0" w:evenVBand="0" w:oddHBand="1" w:evenHBand="0" w:firstRowFirstColumn="0" w:firstRowLastColumn="0" w:lastRowFirstColumn="0" w:lastRowLastColumn="0"/>
+              <w:rPr>
+                <w:rFonts w:ascii="Calibri" w:hAnsi="Calibri"/>
+                <w:b/>
+                <w:i/>
+                <w:color w:val="auto"/>
+              </w:rPr>
+            </w:pPr>
+            <w:r>
+              <w:rPr>
+                <w:rFonts w:ascii="Calibri" w:hAnsi="Calibri"/>
+                <w:b/>
+                <w:i/>
+                <w:color w:val="auto"/>
+              </w:rPr>
+              <w:t>Permite crear una respuesta a una pregunta.</w:t>
+            </w:r>
+          </w:p>
+        </w:tc>
+      </w:tr>
+      <w:tr>
+        <w:trPr>
+          <w:cnfStyle w:val="000000010000" w:firstRow="0" w:lastRow="0" w:firstColumn="0" w:lastColumn="0" w:oddVBand="0" w:evenVBand="0" w:oddHBand="0" w:evenHBand="1" w:firstRowFirstColumn="0" w:firstRowLastColumn="0" w:lastRowFirstColumn="0" w:lastRowLastColumn="0"/>
+          <w:trHeight w:val="214"/>
+        </w:trPr>
+        <w:tc>
+          <w:tcPr>
+            <w:cnfStyle w:val="000010000000" w:firstRow="0" w:lastRow="0" w:firstColumn="0" w:lastColumn="0" w:oddVBand="1" w:evenVBand="0" w:oddHBand="0" w:evenHBand="0" w:firstRowFirstColumn="0" w:firstRowLastColumn="0" w:lastRowFirstColumn="0" w:lastRowLastColumn="0"/>
+            <w:tcW w:w="3197" w:type="dxa"/>
+            <w:gridSpan w:val="2"/>
+            <w:shd w:val="clear" w:color="auto" w:fill="auto"/>
+          </w:tcPr>
+          <w:p>
+            <w:pPr>
+              <w:rPr>
+                <w:rFonts w:ascii="Calibri" w:hAnsi="Calibri"/>
+                <w:b/>
+                <w:i/>
+                <w:color w:val="auto"/>
+              </w:rPr>
+            </w:pPr>
+            <w:r>
+              <w:rPr>
+                <w:rFonts w:ascii="Calibri" w:hAnsi="Calibri"/>
+                <w:b/>
+                <w:i/>
+                <w:color w:val="auto"/>
+              </w:rPr>
+              <w:t>escogerRespuesta</w:t>
+            </w:r>
+          </w:p>
+        </w:tc>
+        <w:tc>
+          <w:tcPr>
+            <w:tcW w:w="5253" w:type="dxa"/>
+            <w:gridSpan w:val="3"/>
+            <w:shd w:val="clear" w:color="auto" w:fill="auto"/>
+          </w:tcPr>
+          <w:p>
+            <w:pPr>
+              <w:cnfStyle w:val="000000010000" w:firstRow="0" w:lastRow="0" w:firstColumn="0" w:lastColumn="0" w:oddVBand="0" w:evenVBand="0" w:oddHBand="0" w:evenHBand="1" w:firstRowFirstColumn="0" w:firstRowLastColumn="0" w:lastRowFirstColumn="0" w:lastRowLastColumn="0"/>
+              <w:rPr>
+                <w:rFonts w:ascii="Calibri" w:hAnsi="Calibri"/>
+                <w:b/>
+                <w:i/>
+                <w:color w:val="auto"/>
+              </w:rPr>
+            </w:pPr>
+            <w:r>
+              <w:rPr>
+                <w:rFonts w:ascii="Calibri" w:hAnsi="Calibri"/>
+                <w:b/>
+                <w:i/>
+                <w:color w:val="auto"/>
+              </w:rPr>
+              <w:t>Permite seleccionar la mejor respuesta.</w:t>
+            </w:r>
+          </w:p>
+        </w:tc>
+      </w:tr>
+      <w:tr>
+        <w:trPr>
+          <w:cnfStyle w:val="000000100000" w:firstRow="0" w:lastRow="0" w:firstColumn="0" w:lastColumn="0" w:oddVBand="0" w:evenVBand="0" w:oddHBand="1" w:evenHBand="0" w:firstRowFirstColumn="0" w:firstRowLastColumn="0" w:lastRowFirstColumn="0" w:lastRowLastColumn="0"/>
+          <w:trHeight w:val="214"/>
+        </w:trPr>
+        <w:tc>
+          <w:tcPr>
+            <w:cnfStyle w:val="000010000000" w:firstRow="0" w:lastRow="0" w:firstColumn="0" w:lastColumn="0" w:oddVBand="1" w:evenVBand="0" w:oddHBand="0" w:evenHBand="0" w:firstRowFirstColumn="0" w:firstRowLastColumn="0" w:lastRowFirstColumn="0" w:lastRowLastColumn="0"/>
+            <w:tcW w:w="3197" w:type="dxa"/>
+            <w:gridSpan w:val="2"/>
+            <w:shd w:val="clear" w:color="auto" w:fill="auto"/>
+          </w:tcPr>
+          <w:p>
+            <w:pPr>
+              <w:rPr>
+                <w:rFonts w:ascii="Calibri" w:hAnsi="Calibri"/>
+                <w:b/>
+                <w:i/>
+                <w:color w:val="auto"/>
+              </w:rPr>
+            </w:pPr>
+            <w:r>
+              <w:rPr>
+                <w:rFonts w:ascii="Calibri" w:hAnsi="Calibri"/>
+                <w:b/>
+                <w:i/>
+                <w:color w:val="auto"/>
+              </w:rPr>
+              <w:t>puntuarPreguntaPos</w:t>
+            </w:r>
+          </w:p>
+        </w:tc>
+        <w:tc>
+          <w:tcPr>
+            <w:tcW w:w="5253" w:type="dxa"/>
+            <w:gridSpan w:val="3"/>
+            <w:shd w:val="clear" w:color="auto" w:fill="auto"/>
+          </w:tcPr>
+          <w:p>
+            <w:pPr>
+              <w:cnfStyle w:val="000000100000" w:firstRow="0" w:lastRow="0" w:firstColumn="0" w:lastColumn="0" w:oddVBand="0" w:evenVBand="0" w:oddHBand="1" w:evenHBand="0" w:firstRowFirstColumn="0" w:firstRowLastColumn="0" w:lastRowFirstColumn="0" w:lastRowLastColumn="0"/>
+              <w:rPr>
+                <w:rFonts w:ascii="Calibri" w:hAnsi="Calibri"/>
+                <w:b/>
+                <w:i/>
+                <w:color w:val="auto"/>
+              </w:rPr>
+            </w:pPr>
+            <w:r>
+              <w:rPr>
+                <w:rFonts w:ascii="Calibri" w:hAnsi="Calibri"/>
+                <w:b/>
+                <w:i/>
+                <w:color w:val="auto"/>
+              </w:rPr>
+              <w:t>Permite agregar un punto positivo a una pregunta.</w:t>
+            </w:r>
+          </w:p>
+        </w:tc>
+      </w:tr>
+      <w:tr>
+        <w:trPr>
+          <w:cnfStyle w:val="000000010000" w:firstRow="0" w:lastRow="0" w:firstColumn="0" w:lastColumn="0" w:oddVBand="0" w:evenVBand="0" w:oddHBand="0" w:evenHBand="1" w:firstRowFirstColumn="0" w:firstRowLastColumn="0" w:lastRowFirstColumn="0" w:lastRowLastColumn="0"/>
+          <w:trHeight w:val="214"/>
+        </w:trPr>
+        <w:tc>
+          <w:tcPr>
+            <w:cnfStyle w:val="000010000000" w:firstRow="0" w:lastRow="0" w:firstColumn="0" w:lastColumn="0" w:oddVBand="1" w:evenVBand="0" w:oddHBand="0" w:evenHBand="0" w:firstRowFirstColumn="0" w:firstRowLastColumn="0" w:lastRowFirstColumn="0" w:lastRowLastColumn="0"/>
+            <w:tcW w:w="3197" w:type="dxa"/>
+            <w:gridSpan w:val="2"/>
+            <w:shd w:val="clear" w:color="auto" w:fill="auto"/>
+          </w:tcPr>
+          <w:p>
+            <w:pPr>
+              <w:rPr>
+                <w:rFonts w:ascii="Calibri" w:hAnsi="Calibri"/>
+                <w:b/>
+                <w:i/>
+                <w:color w:val="auto"/>
+              </w:rPr>
+            </w:pPr>
+            <w:r>
+              <w:rPr>
+                <w:rFonts w:ascii="Calibri" w:hAnsi="Calibri"/>
+                <w:b/>
+                <w:i/>
+                <w:color w:val="auto"/>
+              </w:rPr>
+              <w:t>puntuarPreguntaNeg</w:t>
+            </w:r>
+          </w:p>
+        </w:tc>
+        <w:tc>
+          <w:tcPr>
+            <w:tcW w:w="5253" w:type="dxa"/>
+            <w:gridSpan w:val="3"/>
+            <w:shd w:val="clear" w:color="auto" w:fill="auto"/>
+          </w:tcPr>
+          <w:p>
+            <w:pPr>
+              <w:cnfStyle w:val="000000010000" w:firstRow="0" w:lastRow="0" w:firstColumn="0" w:lastColumn="0" w:oddVBand="0" w:evenVBand="0" w:oddHBand="0" w:evenHBand="1" w:firstRowFirstColumn="0" w:firstRowLastColumn="0" w:lastRowFirstColumn="0" w:lastRowLastColumn="0"/>
+              <w:rPr>
+                <w:rFonts w:ascii="Calibri" w:hAnsi="Calibri"/>
+                <w:b/>
+                <w:i/>
+                <w:color w:val="auto"/>
+              </w:rPr>
+            </w:pPr>
+            <w:r>
+              <w:rPr>
+                <w:rFonts w:ascii="Calibri" w:hAnsi="Calibri"/>
+                <w:b/>
+                <w:i/>
+                <w:color w:val="auto"/>
+              </w:rPr>
+              <w:t xml:space="preserve">Permite agregar un punto </w:t>
+            </w:r>
+            <w:r>
+              <w:rPr>
+                <w:rFonts w:ascii="Calibri" w:hAnsi="Calibri"/>
+                <w:b/>
+                <w:i/>
+                <w:color w:val="auto"/>
+              </w:rPr>
+              <w:t>negativo</w:t>
+            </w:r>
+            <w:r>
+              <w:rPr>
+                <w:rFonts w:ascii="Calibri" w:hAnsi="Calibri"/>
+                <w:b/>
+                <w:i/>
+                <w:color w:val="auto"/>
+              </w:rPr>
+              <w:t xml:space="preserve"> a una pregunta.</w:t>
+            </w:r>
+          </w:p>
+        </w:tc>
+      </w:tr>
+      <w:tr>
+        <w:trPr>
+          <w:cnfStyle w:val="000000100000" w:firstRow="0" w:lastRow="0" w:firstColumn="0" w:lastColumn="0" w:oddVBand="0" w:evenVBand="0" w:oddHBand="1" w:evenHBand="0" w:firstRowFirstColumn="0" w:firstRowLastColumn="0" w:lastRowFirstColumn="0" w:lastRowLastColumn="0"/>
+          <w:trHeight w:val="214"/>
+        </w:trPr>
+        <w:tc>
+          <w:tcPr>
+            <w:cnfStyle w:val="000010000000" w:firstRow="0" w:lastRow="0" w:firstColumn="0" w:lastColumn="0" w:oddVBand="1" w:evenVBand="0" w:oddHBand="0" w:evenHBand="0" w:firstRowFirstColumn="0" w:firstRowLastColumn="0" w:lastRowFirstColumn="0" w:lastRowLastColumn="0"/>
+            <w:tcW w:w="3197" w:type="dxa"/>
+            <w:gridSpan w:val="2"/>
+            <w:shd w:val="clear" w:color="auto" w:fill="auto"/>
+          </w:tcPr>
+          <w:p>
+            <w:pPr>
+              <w:rPr>
+                <w:rFonts w:ascii="Calibri" w:hAnsi="Calibri"/>
+                <w:b/>
+                <w:i/>
+                <w:color w:val="auto"/>
+              </w:rPr>
+            </w:pPr>
+            <w:r>
+              <w:rPr>
+                <w:rFonts w:ascii="Calibri" w:hAnsi="Calibri"/>
+                <w:b/>
+                <w:i/>
+                <w:color w:val="auto"/>
+              </w:rPr>
+              <w:t>puntuarRespuestaPos</w:t>
+            </w:r>
+          </w:p>
+        </w:tc>
+        <w:tc>
+          <w:tcPr>
+            <w:tcW w:w="5253" w:type="dxa"/>
+            <w:gridSpan w:val="3"/>
+            <w:shd w:val="clear" w:color="auto" w:fill="auto"/>
+          </w:tcPr>
+          <w:p>
+            <w:pPr>
+              <w:cnfStyle w:val="000000100000" w:firstRow="0" w:lastRow="0" w:firstColumn="0" w:lastColumn="0" w:oddVBand="0" w:evenVBand="0" w:oddHBand="1" w:evenHBand="0" w:firstRowFirstColumn="0" w:firstRowLastColumn="0" w:lastRowFirstColumn="0" w:lastRowLastColumn="0"/>
+              <w:rPr>
+                <w:rFonts w:ascii="Calibri" w:hAnsi="Calibri"/>
+                <w:b/>
+                <w:i/>
+                <w:color w:val="auto"/>
+              </w:rPr>
+            </w:pPr>
+            <w:r>
+              <w:rPr>
+                <w:rFonts w:ascii="Calibri" w:hAnsi="Calibri"/>
+                <w:b/>
+                <w:i/>
+                <w:color w:val="auto"/>
+              </w:rPr>
+              <w:t xml:space="preserve">Permite agregar un punto positivo a una </w:t>
+            </w:r>
+            <w:r>
+              <w:rPr>
+                <w:rFonts w:ascii="Calibri" w:hAnsi="Calibri"/>
+                <w:b/>
+                <w:i/>
+                <w:color w:val="auto"/>
+              </w:rPr>
+              <w:t>respuesta</w:t>
+            </w:r>
+            <w:r>
+              <w:rPr>
+                <w:rFonts w:ascii="Calibri" w:hAnsi="Calibri"/>
+                <w:b/>
+                <w:i/>
+                <w:color w:val="auto"/>
+              </w:rPr>
+              <w:t>.</w:t>
+            </w:r>
+          </w:p>
+        </w:tc>
+      </w:tr>
+      <w:tr>
+        <w:trPr>
+          <w:cnfStyle w:val="000000010000" w:firstRow="0" w:lastRow="0" w:firstColumn="0" w:lastColumn="0" w:oddVBand="0" w:evenVBand="0" w:oddHBand="0" w:evenHBand="1" w:firstRowFirstColumn="0" w:firstRowLastColumn="0" w:lastRowFirstColumn="0" w:lastRowLastColumn="0"/>
+          <w:trHeight w:val="214"/>
+        </w:trPr>
+        <w:tc>
+          <w:tcPr>
+            <w:cnfStyle w:val="000010000000" w:firstRow="0" w:lastRow="0" w:firstColumn="0" w:lastColumn="0" w:oddVBand="1" w:evenVBand="0" w:oddHBand="0" w:evenHBand="0" w:firstRowFirstColumn="0" w:firstRowLastColumn="0" w:lastRowFirstColumn="0" w:lastRowLastColumn="0"/>
+            <w:tcW w:w="3197" w:type="dxa"/>
+            <w:gridSpan w:val="2"/>
+            <w:shd w:val="clear" w:color="auto" w:fill="auto"/>
+          </w:tcPr>
+          <w:p>
+            <w:pPr>
+              <w:rPr>
+                <w:rFonts w:ascii="Calibri" w:hAnsi="Calibri"/>
+                <w:b/>
+                <w:i/>
+                <w:color w:val="auto"/>
+              </w:rPr>
+            </w:pPr>
+            <w:r>
+              <w:rPr>
+                <w:rFonts w:ascii="Calibri" w:hAnsi="Calibri"/>
+                <w:b/>
+                <w:i/>
+                <w:color w:val="auto"/>
+              </w:rPr>
+              <w:t>puntuarRespuestaNeg</w:t>
+            </w:r>
+          </w:p>
+        </w:tc>
+        <w:tc>
+          <w:tcPr>
+            <w:tcW w:w="5253" w:type="dxa"/>
+            <w:gridSpan w:val="3"/>
+            <w:shd w:val="clear" w:color="auto" w:fill="auto"/>
+          </w:tcPr>
+          <w:p>
+            <w:pPr>
+              <w:cnfStyle w:val="000000010000" w:firstRow="0" w:lastRow="0" w:firstColumn="0" w:lastColumn="0" w:oddVBand="0" w:evenVBand="0" w:oddHBand="0" w:evenHBand="1" w:firstRowFirstColumn="0" w:firstRowLastColumn="0" w:lastRowFirstColumn="0" w:lastRowLastColumn="0"/>
+              <w:rPr>
+                <w:rFonts w:ascii="Calibri" w:hAnsi="Calibri"/>
+                <w:b/>
+                <w:i/>
+                <w:color w:val="auto"/>
+              </w:rPr>
+            </w:pPr>
+            <w:r>
+              <w:rPr>
+                <w:rFonts w:ascii="Calibri" w:hAnsi="Calibri"/>
+                <w:b/>
+                <w:i/>
+                <w:color w:val="auto"/>
+              </w:rPr>
+              <w:t>Permite agregar un punto negativo a una respuesta.</w:t>
+            </w:r>
           </w:p>
         </w:tc>
       </w:tr>
@@ -1634,7 +2780,7 @@
                 <w:i/>
                 <w:color w:val="auto"/>
               </w:rPr>
-              <w:t>3</w:t>
+              <w:t>4</w:t>
             </w:r>
           </w:p>
         </w:tc>
@@ -1660,7 +2806,7 @@
                 <w:i/>
                 <w:color w:val="auto"/>
               </w:rPr>
-              <w:t>Elemento del dominio</w:t>
+              <w:t>Clase</w:t>
             </w:r>
           </w:p>
         </w:tc>
@@ -1687,7 +2833,16 @@
                 <w:i/>
                 <w:color w:val="auto"/>
               </w:rPr>
-              <w:t>Participación</w:t>
+              <w:t>Manejador</w:t>
+            </w:r>
+            <w:r>
+              <w:rPr>
+                <w:rFonts w:ascii="Calibri" w:hAnsi="Calibri"/>
+                <w:b/>
+                <w:i/>
+                <w:color w:val="auto"/>
+              </w:rPr>
+              <w:t>Comunicacion</w:t>
             </w:r>
           </w:p>
         </w:tc>
@@ -1745,7 +2900,25 @@
                 <w:i/>
                 <w:color w:val="auto"/>
               </w:rPr>
-              <w:t>Es la representación de la relación entre proyectos y usuarios. Identifica de qué manera n usuario hace parte de un proyecto. Esta en el modelo de dominio, porque es la relación entre dos elementos fundamentales del proyecto.</w:t>
+              <w:t>Se encarga de proveer el</w:t>
+            </w:r>
+            <w:r>
+              <w:rPr>
+                <w:rFonts w:ascii="Calibri" w:hAnsi="Calibri"/>
+                <w:b/>
+                <w:i/>
+                <w:color w:val="auto"/>
+              </w:rPr>
+              <w:t xml:space="preserve"> manejo de la clase Conversación</w:t>
+            </w:r>
+            <w:r>
+              <w:rPr>
+                <w:rFonts w:ascii="Calibri" w:hAnsi="Calibri"/>
+                <w:b/>
+                <w:i/>
+                <w:color w:val="auto"/>
+              </w:rPr>
+              <w:t>.</w:t>
             </w:r>
           </w:p>
         </w:tc>
@@ -1778,7 +2951,7 @@
                 <w:i/>
                 <w:color w:val="auto"/>
               </w:rPr>
-              <w:t>Atributos</w:t>
+              <w:t>Métodos</w:t>
             </w:r>
           </w:p>
         </w:tc>
@@ -1811,7 +2984,6 @@
                 <w:i/>
                 <w:color w:val="auto"/>
               </w:rPr>
-              <w:lastRenderedPageBreak/>
               <w:t>Nombre</w:t>
             </w:r>
           </w:p>
@@ -1873,7 +3045,7 @@
                 <w:i/>
                 <w:color w:val="auto"/>
               </w:rPr>
-              <w:t>roles</w:t>
+              <w:t>obtenerConversaciones</w:t>
             </w:r>
           </w:p>
         </w:tc>
@@ -1900,7 +3072,7 @@
                 <w:i/>
                 <w:color w:val="auto"/>
               </w:rPr>
-              <w:t>Rol que desempeña el usuario en el proyecto</w:t>
+              <w:t>Permite obtener todas las conversaciones de un usuario.</w:t>
             </w:r>
           </w:p>
         </w:tc>
@@ -1933,7 +3105,7 @@
                 <w:i/>
                 <w:color w:val="auto"/>
               </w:rPr>
-              <w:t>permiso</w:t>
+              <w:t>obtenerMensajes</w:t>
             </w:r>
           </w:p>
         </w:tc>
@@ -1953,6 +3125,75 @@
                 <w:color w:val="auto"/>
               </w:rPr>
             </w:pPr>
+            <w:r>
+              <w:rPr>
+                <w:rFonts w:ascii="Calibri" w:hAnsi="Calibri"/>
+                <w:b/>
+                <w:i/>
+                <w:color w:val="auto"/>
+              </w:rPr>
+              <w:t>Permite obtener todos los mensajes de una conversación.</w:t>
+            </w:r>
+          </w:p>
+        </w:tc>
+      </w:tr>
+      <w:tr>
+        <w:trPr>
+          <w:cnfStyle w:val="000000100000" w:firstRow="0" w:lastRow="0" w:firstColumn="0" w:lastColumn="0" w:oddVBand="0" w:evenVBand="0" w:oddHBand="1" w:evenHBand="0" w:firstRowFirstColumn="0" w:firstRowLastColumn="0" w:lastRowFirstColumn="0" w:lastRowLastColumn="0"/>
+          <w:trHeight w:val="214"/>
+        </w:trPr>
+        <w:tc>
+          <w:tcPr>
+            <w:cnfStyle w:val="000010000000" w:firstRow="0" w:lastRow="0" w:firstColumn="0" w:lastColumn="0" w:oddVBand="1" w:evenVBand="0" w:oddHBand="0" w:evenHBand="0" w:firstRowFirstColumn="0" w:firstRowLastColumn="0" w:lastRowFirstColumn="0" w:lastRowLastColumn="0"/>
+            <w:tcW w:w="2821" w:type="dxa"/>
+            <w:gridSpan w:val="2"/>
+            <w:shd w:val="clear" w:color="auto" w:fill="auto"/>
+          </w:tcPr>
+          <w:p>
+            <w:pPr>
+              <w:rPr>
+                <w:rFonts w:ascii="Calibri" w:hAnsi="Calibri"/>
+                <w:b/>
+                <w:i/>
+                <w:color w:val="auto"/>
+              </w:rPr>
+            </w:pPr>
+            <w:r>
+              <w:rPr>
+                <w:rFonts w:ascii="Calibri" w:hAnsi="Calibri"/>
+                <w:b/>
+                <w:i/>
+                <w:color w:val="auto"/>
+              </w:rPr>
+              <w:t>agregarConversación</w:t>
+            </w:r>
+          </w:p>
+        </w:tc>
+        <w:tc>
+          <w:tcPr>
+            <w:tcW w:w="5644" w:type="dxa"/>
+            <w:gridSpan w:val="3"/>
+            <w:shd w:val="clear" w:color="auto" w:fill="auto"/>
+          </w:tcPr>
+          <w:p>
+            <w:pPr>
+              <w:cnfStyle w:val="000000100000" w:firstRow="0" w:lastRow="0" w:firstColumn="0" w:lastColumn="0" w:oddVBand="0" w:evenVBand="0" w:oddHBand="1" w:evenHBand="0" w:firstRowFirstColumn="0" w:firstRowLastColumn="0" w:lastRowFirstColumn="0" w:lastRowLastColumn="0"/>
+              <w:rPr>
+                <w:rFonts w:ascii="Calibri" w:hAnsi="Calibri"/>
+                <w:b/>
+                <w:i/>
+                <w:color w:val="auto"/>
+              </w:rPr>
+            </w:pPr>
+            <w:r>
+              <w:rPr>
+                <w:rFonts w:ascii="Calibri" w:hAnsi="Calibri"/>
+                <w:b/>
+                <w:i/>
+                <w:color w:val="auto"/>
+              </w:rPr>
+              <w:t>Permite crear una nueva conversación entre usuarios.</w:t>
+            </w:r>
           </w:p>
         </w:tc>
       </w:tr>
@@ -2032,7 +3273,7 @@
                 <w:i/>
                 <w:color w:val="auto"/>
               </w:rPr>
-              <w:t>4</w:t>
+              <w:t>5</w:t>
             </w:r>
           </w:p>
         </w:tc>
@@ -2058,7 +3299,7 @@
                 <w:i/>
                 <w:color w:val="auto"/>
               </w:rPr>
-              <w:t>Elemento del dominio</w:t>
+              <w:t>Clase</w:t>
             </w:r>
           </w:p>
         </w:tc>
@@ -2085,7 +3326,16 @@
                 <w:i/>
                 <w:color w:val="auto"/>
               </w:rPr>
-              <w:t>Conversación</w:t>
+              <w:t>Manejador</w:t>
+            </w:r>
+            <w:r>
+              <w:rPr>
+                <w:rFonts w:ascii="Calibri" w:hAnsi="Calibri"/>
+                <w:b/>
+                <w:i/>
+                <w:color w:val="auto"/>
+              </w:rPr>
+              <w:t>EnvioMensajes</w:t>
             </w:r>
           </w:p>
         </w:tc>
@@ -2143,7 +3393,25 @@
                 <w:i/>
                 <w:color w:val="auto"/>
               </w:rPr>
-              <w:t>Representa el establecimiento de un canal de comunicación entre dos usuarios.</w:t>
+              <w:t>Se encarga de proveer el manejo de la</w:t>
+            </w:r>
+            <w:r>
+              <w:rPr>
+                <w:rFonts w:ascii="Calibri" w:hAnsi="Calibri"/>
+                <w:b/>
+                <w:i/>
+                <w:color w:val="auto"/>
+              </w:rPr>
+              <w:t xml:space="preserve"> clase Mensaje</w:t>
+            </w:r>
+            <w:r>
+              <w:rPr>
+                <w:rFonts w:ascii="Calibri" w:hAnsi="Calibri"/>
+                <w:b/>
+                <w:i/>
+                <w:color w:val="auto"/>
+              </w:rPr>
+              <w:t>.</w:t>
             </w:r>
           </w:p>
         </w:tc>
@@ -2176,7 +3444,7 @@
                 <w:i/>
                 <w:color w:val="auto"/>
               </w:rPr>
-              <w:t>Atributos</w:t>
+              <w:t>Métodos</w:t>
             </w:r>
           </w:p>
         </w:tc>
@@ -2263,6 +3531,15 @@
                 <w:color w:val="auto"/>
               </w:rPr>
             </w:pPr>
+            <w:r>
+              <w:rPr>
+                <w:rFonts w:ascii="Calibri" w:hAnsi="Calibri"/>
+                <w:b/>
+                <w:i/>
+                <w:color w:val="auto"/>
+              </w:rPr>
+              <w:t>enviarMensaje</w:t>
+            </w:r>
           </w:p>
         </w:tc>
         <w:tc>
@@ -2281,6 +3558,15 @@
                 <w:color w:val="auto"/>
               </w:rPr>
             </w:pPr>
+            <w:r>
+              <w:rPr>
+                <w:rFonts w:ascii="Calibri" w:hAnsi="Calibri"/>
+                <w:b/>
+                <w:i/>
+                <w:color w:val="auto"/>
+              </w:rPr>
+              <w:t>Permite crear y enviar un mensaje en una conversación.</w:t>
+            </w:r>
           </w:p>
         </w:tc>
       </w:tr>
@@ -2299,8 +3585,8 @@
         <w:tblLook w:val="0000" w:firstRow="0" w:lastRow="0" w:firstColumn="0" w:lastColumn="0" w:noHBand="0" w:noVBand="0"/>
       </w:tblPr>
       <w:tblGrid>
-        <w:gridCol w:w="1701"/>
-        <w:gridCol w:w="1120"/>
+        <w:gridCol w:w="1751"/>
+        <w:gridCol w:w="1139"/>
         <w:gridCol w:w="298"/>
         <w:gridCol w:w="2268"/>
         <w:gridCol w:w="3078"/>
@@ -2313,7 +3599,7 @@
         <w:tc>
           <w:tcPr>
             <w:cnfStyle w:val="000010000000" w:firstRow="0" w:lastRow="0" w:firstColumn="0" w:lastColumn="0" w:oddVBand="1" w:evenVBand="0" w:oddHBand="0" w:evenHBand="0" w:firstRowFirstColumn="0" w:firstRowLastColumn="0" w:lastRowFirstColumn="0" w:lastRowLastColumn="0"/>
-            <w:tcW w:w="1701" w:type="dxa"/>
+            <w:tcW w:w="1751" w:type="dxa"/>
           </w:tcPr>
           <w:p>
             <w:pPr>
@@ -2338,7 +3624,7 @@
         </w:tc>
         <w:tc>
           <w:tcPr>
-            <w:tcW w:w="1418" w:type="dxa"/>
+            <w:tcW w:w="1437" w:type="dxa"/>
             <w:gridSpan w:val="2"/>
             <w:shd w:val="clear" w:color="auto" w:fill="auto"/>
           </w:tcPr>
@@ -2360,7 +3646,7 @@
                 <w:i/>
                 <w:color w:val="auto"/>
               </w:rPr>
-              <w:t>5</w:t>
+              <w:t>6</w:t>
             </w:r>
           </w:p>
         </w:tc>
@@ -2386,7 +3672,7 @@
                 <w:i/>
                 <w:color w:val="auto"/>
               </w:rPr>
-              <w:t>Elemento del dominio</w:t>
+              <w:t>Clase</w:t>
             </w:r>
           </w:p>
         </w:tc>
@@ -2413,7 +3699,7 @@
                 <w:i/>
                 <w:color w:val="auto"/>
               </w:rPr>
-              <w:t>Mensaje</w:t>
+              <w:t>ManejadorEnvioMensajes</w:t>
             </w:r>
           </w:p>
         </w:tc>
@@ -2426,7 +3712,7 @@
         <w:tc>
           <w:tcPr>
             <w:cnfStyle w:val="000010000000" w:firstRow="0" w:lastRow="0" w:firstColumn="0" w:lastColumn="0" w:oddVBand="1" w:evenVBand="0" w:oddHBand="0" w:evenHBand="0" w:firstRowFirstColumn="0" w:firstRowLastColumn="0" w:lastRowFirstColumn="0" w:lastRowLastColumn="0"/>
-            <w:tcW w:w="1701" w:type="dxa"/>
+            <w:tcW w:w="1751" w:type="dxa"/>
           </w:tcPr>
           <w:p>
             <w:pPr>
@@ -2451,7 +3737,7 @@
         </w:tc>
         <w:tc>
           <w:tcPr>
-            <w:tcW w:w="6764" w:type="dxa"/>
+            <w:tcW w:w="6783" w:type="dxa"/>
             <w:gridSpan w:val="4"/>
           </w:tcPr>
           <w:p>
@@ -2471,7 +3757,43 @@
                 <w:i/>
                 <w:color w:val="auto"/>
               </w:rPr>
-              <w:t>Representa el objeto utilizado para comunicarse dentro de una conversación.</w:t>
+              <w:t xml:space="preserve">Se encarga de proveer el manejo de la interacción entre las clases </w:t>
+            </w:r>
+            <w:r>
+              <w:rPr>
+                <w:rFonts w:ascii="Calibri" w:hAnsi="Calibri"/>
+                <w:b/>
+                <w:i/>
+                <w:color w:val="auto"/>
+              </w:rPr>
+              <w:t xml:space="preserve">Usuario,  </w:t>
+            </w:r>
+            <w:r>
+              <w:rPr>
+                <w:rFonts w:ascii="Calibri" w:hAnsi="Calibri"/>
+                <w:b/>
+                <w:i/>
+                <w:color w:val="auto"/>
+              </w:rPr>
+              <w:t>Conversación</w:t>
+            </w:r>
+            <w:r>
+              <w:rPr>
+                <w:rFonts w:ascii="Calibri" w:hAnsi="Calibri"/>
+                <w:b/>
+                <w:i/>
+                <w:color w:val="auto"/>
+              </w:rPr>
+              <w:t xml:space="preserve"> y Mensaje</w:t>
+            </w:r>
+            <w:r>
+              <w:rPr>
+                <w:rFonts w:ascii="Calibri" w:hAnsi="Calibri"/>
+                <w:b/>
+                <w:i/>
+                <w:color w:val="auto"/>
+              </w:rPr>
+              <w:t>.</w:t>
             </w:r>
           </w:p>
         </w:tc>
@@ -2484,7 +3806,7 @@
         <w:tc>
           <w:tcPr>
             <w:cnfStyle w:val="000010000000" w:firstRow="0" w:lastRow="0" w:firstColumn="0" w:lastColumn="0" w:oddVBand="1" w:evenVBand="0" w:oddHBand="0" w:evenHBand="0" w:firstRowFirstColumn="0" w:firstRowLastColumn="0" w:lastRowFirstColumn="0" w:lastRowLastColumn="0"/>
-            <w:tcW w:w="8465" w:type="dxa"/>
+            <w:tcW w:w="8534" w:type="dxa"/>
             <w:gridSpan w:val="5"/>
           </w:tcPr>
           <w:p>
@@ -2504,7 +3826,7 @@
                 <w:i/>
                 <w:color w:val="auto"/>
               </w:rPr>
-              <w:t>Atributos</w:t>
+              <w:t>Métodos</w:t>
             </w:r>
           </w:p>
         </w:tc>
@@ -2517,7 +3839,7 @@
         <w:tc>
           <w:tcPr>
             <w:cnfStyle w:val="000010000000" w:firstRow="0" w:lastRow="0" w:firstColumn="0" w:lastColumn="0" w:oddVBand="1" w:evenVBand="0" w:oddHBand="0" w:evenHBand="0" w:firstRowFirstColumn="0" w:firstRowLastColumn="0" w:lastRowFirstColumn="0" w:lastRowLastColumn="0"/>
-            <w:tcW w:w="2821" w:type="dxa"/>
+            <w:tcW w:w="2890" w:type="dxa"/>
             <w:gridSpan w:val="2"/>
           </w:tcPr>
           <w:p>
@@ -2578,7 +3900,7 @@
         <w:tc>
           <w:tcPr>
             <w:cnfStyle w:val="000010000000" w:firstRow="0" w:lastRow="0" w:firstColumn="0" w:lastColumn="0" w:oddVBand="1" w:evenVBand="0" w:oddHBand="0" w:evenHBand="0" w:firstRowFirstColumn="0" w:firstRowLastColumn="0" w:lastRowFirstColumn="0" w:lastRowLastColumn="0"/>
-            <w:tcW w:w="2821" w:type="dxa"/>
+            <w:tcW w:w="2890" w:type="dxa"/>
             <w:gridSpan w:val="2"/>
             <w:shd w:val="clear" w:color="auto" w:fill="auto"/>
           </w:tcPr>
@@ -2598,7 +3920,7 @@
                 <w:i/>
                 <w:color w:val="auto"/>
               </w:rPr>
-              <w:t>fecha</w:t>
+              <w:t>crearVacante</w:t>
             </w:r>
           </w:p>
         </w:tc>
@@ -2625,7 +3947,7 @@
                 <w:i/>
                 <w:color w:val="auto"/>
               </w:rPr>
-              <w:t>Fecha en la que se envio el mensaje</w:t>
+              <w:t>Permite crear una posición vacante en un proyecto.</w:t>
             </w:r>
           </w:p>
         </w:tc>
@@ -2638,7 +3960,7 @@
         <w:tc>
           <w:tcPr>
             <w:cnfStyle w:val="000010000000" w:firstRow="0" w:lastRow="0" w:firstColumn="0" w:lastColumn="0" w:oddVBand="1" w:evenVBand="0" w:oddHBand="0" w:evenHBand="0" w:firstRowFirstColumn="0" w:firstRowLastColumn="0" w:lastRowFirstColumn="0" w:lastRowLastColumn="0"/>
-            <w:tcW w:w="2821" w:type="dxa"/>
+            <w:tcW w:w="2890" w:type="dxa"/>
             <w:gridSpan w:val="2"/>
             <w:shd w:val="clear" w:color="auto" w:fill="auto"/>
           </w:tcPr>
@@ -2658,7 +3980,7 @@
                 <w:i/>
                 <w:color w:val="auto"/>
               </w:rPr>
-              <w:t>texto</w:t>
+              <w:t>editarVacante</w:t>
             </w:r>
           </w:p>
         </w:tc>
@@ -2685,7 +4007,368 @@
                 <w:i/>
                 <w:color w:val="auto"/>
               </w:rPr>
-              <w:t>Contenido del mensaje</w:t>
+              <w:t>Permite modificar la información de una vacante.</w:t>
+            </w:r>
+          </w:p>
+        </w:tc>
+      </w:tr>
+      <w:tr>
+        <w:trPr>
+          <w:cnfStyle w:val="000000100000" w:firstRow="0" w:lastRow="0" w:firstColumn="0" w:lastColumn="0" w:oddVBand="0" w:evenVBand="0" w:oddHBand="1" w:evenHBand="0" w:firstRowFirstColumn="0" w:firstRowLastColumn="0" w:lastRowFirstColumn="0" w:lastRowLastColumn="0"/>
+          <w:trHeight w:val="214"/>
+        </w:trPr>
+        <w:tc>
+          <w:tcPr>
+            <w:cnfStyle w:val="000010000000" w:firstRow="0" w:lastRow="0" w:firstColumn="0" w:lastColumn="0" w:oddVBand="1" w:evenVBand="0" w:oddHBand="0" w:evenHBand="0" w:firstRowFirstColumn="0" w:firstRowLastColumn="0" w:lastRowFirstColumn="0" w:lastRowLastColumn="0"/>
+            <w:tcW w:w="2890" w:type="dxa"/>
+            <w:gridSpan w:val="2"/>
+            <w:shd w:val="clear" w:color="auto" w:fill="auto"/>
+          </w:tcPr>
+          <w:p>
+            <w:pPr>
+              <w:rPr>
+                <w:rFonts w:ascii="Calibri" w:hAnsi="Calibri"/>
+                <w:b/>
+                <w:i/>
+                <w:color w:val="auto"/>
+              </w:rPr>
+            </w:pPr>
+            <w:r>
+              <w:rPr>
+                <w:rFonts w:ascii="Calibri" w:hAnsi="Calibri"/>
+                <w:b/>
+                <w:i/>
+                <w:color w:val="auto"/>
+              </w:rPr>
+              <w:t>eliminarVacante</w:t>
+            </w:r>
+          </w:p>
+        </w:tc>
+        <w:tc>
+          <w:tcPr>
+            <w:tcW w:w="5644" w:type="dxa"/>
+            <w:gridSpan w:val="3"/>
+            <w:shd w:val="clear" w:color="auto" w:fill="auto"/>
+          </w:tcPr>
+          <w:p>
+            <w:pPr>
+              <w:cnfStyle w:val="000000100000" w:firstRow="0" w:lastRow="0" w:firstColumn="0" w:lastColumn="0" w:oddVBand="0" w:evenVBand="0" w:oddHBand="1" w:evenHBand="0" w:firstRowFirstColumn="0" w:firstRowLastColumn="0" w:lastRowFirstColumn="0" w:lastRowLastColumn="0"/>
+              <w:rPr>
+                <w:rFonts w:ascii="Calibri" w:hAnsi="Calibri"/>
+                <w:b/>
+                <w:i/>
+                <w:color w:val="auto"/>
+              </w:rPr>
+            </w:pPr>
+            <w:r>
+              <w:rPr>
+                <w:rFonts w:ascii="Calibri" w:hAnsi="Calibri"/>
+                <w:b/>
+                <w:i/>
+                <w:color w:val="auto"/>
+              </w:rPr>
+              <w:t>Permite eliminar una posición vacante en un proyecto.</w:t>
+            </w:r>
+          </w:p>
+        </w:tc>
+      </w:tr>
+      <w:tr>
+        <w:trPr>
+          <w:cnfStyle w:val="000000010000" w:firstRow="0" w:lastRow="0" w:firstColumn="0" w:lastColumn="0" w:oddVBand="0" w:evenVBand="0" w:oddHBand="0" w:evenHBand="1" w:firstRowFirstColumn="0" w:firstRowLastColumn="0" w:lastRowFirstColumn="0" w:lastRowLastColumn="0"/>
+          <w:trHeight w:val="214"/>
+        </w:trPr>
+        <w:tc>
+          <w:tcPr>
+            <w:cnfStyle w:val="000010000000" w:firstRow="0" w:lastRow="0" w:firstColumn="0" w:lastColumn="0" w:oddVBand="1" w:evenVBand="0" w:oddHBand="0" w:evenHBand="0" w:firstRowFirstColumn="0" w:firstRowLastColumn="0" w:lastRowFirstColumn="0" w:lastRowLastColumn="0"/>
+            <w:tcW w:w="2890" w:type="dxa"/>
+            <w:gridSpan w:val="2"/>
+            <w:shd w:val="clear" w:color="auto" w:fill="auto"/>
+          </w:tcPr>
+          <w:p>
+            <w:pPr>
+              <w:rPr>
+                <w:rFonts w:ascii="Calibri" w:hAnsi="Calibri"/>
+                <w:b/>
+                <w:i/>
+                <w:color w:val="auto"/>
+              </w:rPr>
+            </w:pPr>
+            <w:r>
+              <w:rPr>
+                <w:rFonts w:ascii="Calibri" w:hAnsi="Calibri"/>
+                <w:b/>
+                <w:i/>
+                <w:color w:val="auto"/>
+              </w:rPr>
+              <w:t>buscarVacantes</w:t>
+            </w:r>
+          </w:p>
+        </w:tc>
+        <w:tc>
+          <w:tcPr>
+            <w:tcW w:w="5644" w:type="dxa"/>
+            <w:gridSpan w:val="3"/>
+            <w:shd w:val="clear" w:color="auto" w:fill="auto"/>
+          </w:tcPr>
+          <w:p>
+            <w:pPr>
+              <w:cnfStyle w:val="000000010000" w:firstRow="0" w:lastRow="0" w:firstColumn="0" w:lastColumn="0" w:oddVBand="0" w:evenVBand="0" w:oddHBand="0" w:evenHBand="1" w:firstRowFirstColumn="0" w:firstRowLastColumn="0" w:lastRowFirstColumn="0" w:lastRowLastColumn="0"/>
+              <w:rPr>
+                <w:rFonts w:ascii="Calibri" w:hAnsi="Calibri"/>
+                <w:b/>
+                <w:i/>
+                <w:color w:val="auto"/>
+              </w:rPr>
+            </w:pPr>
+            <w:r>
+              <w:rPr>
+                <w:rFonts w:ascii="Calibri" w:hAnsi="Calibri"/>
+                <w:b/>
+                <w:i/>
+                <w:color w:val="auto"/>
+              </w:rPr>
+              <w:t>Permite buscar vacantes según ciertos criterios.</w:t>
+            </w:r>
+          </w:p>
+        </w:tc>
+      </w:tr>
+      <w:tr>
+        <w:trPr>
+          <w:cnfStyle w:val="000000100000" w:firstRow="0" w:lastRow="0" w:firstColumn="0" w:lastColumn="0" w:oddVBand="0" w:evenVBand="0" w:oddHBand="1" w:evenHBand="0" w:firstRowFirstColumn="0" w:firstRowLastColumn="0" w:lastRowFirstColumn="0" w:lastRowLastColumn="0"/>
+          <w:trHeight w:val="214"/>
+        </w:trPr>
+        <w:tc>
+          <w:tcPr>
+            <w:cnfStyle w:val="000010000000" w:firstRow="0" w:lastRow="0" w:firstColumn="0" w:lastColumn="0" w:oddVBand="1" w:evenVBand="0" w:oddHBand="0" w:evenHBand="0" w:firstRowFirstColumn="0" w:firstRowLastColumn="0" w:lastRowFirstColumn="0" w:lastRowLastColumn="0"/>
+            <w:tcW w:w="2890" w:type="dxa"/>
+            <w:gridSpan w:val="2"/>
+            <w:shd w:val="clear" w:color="auto" w:fill="auto"/>
+          </w:tcPr>
+          <w:p>
+            <w:pPr>
+              <w:rPr>
+                <w:rFonts w:ascii="Calibri" w:hAnsi="Calibri"/>
+                <w:b/>
+                <w:i/>
+                <w:color w:val="auto"/>
+              </w:rPr>
+            </w:pPr>
+            <w:r>
+              <w:rPr>
+                <w:rFonts w:ascii="Calibri" w:hAnsi="Calibri"/>
+                <w:b/>
+                <w:i/>
+                <w:color w:val="auto"/>
+              </w:rPr>
+              <w:t>aplicarVacante</w:t>
+            </w:r>
+          </w:p>
+        </w:tc>
+        <w:tc>
+          <w:tcPr>
+            <w:tcW w:w="5644" w:type="dxa"/>
+            <w:gridSpan w:val="3"/>
+            <w:shd w:val="clear" w:color="auto" w:fill="auto"/>
+          </w:tcPr>
+          <w:p>
+            <w:pPr>
+              <w:cnfStyle w:val="000000100000" w:firstRow="0" w:lastRow="0" w:firstColumn="0" w:lastColumn="0" w:oddVBand="0" w:evenVBand="0" w:oddHBand="1" w:evenHBand="0" w:firstRowFirstColumn="0" w:firstRowLastColumn="0" w:lastRowFirstColumn="0" w:lastRowLastColumn="0"/>
+              <w:rPr>
+                <w:rFonts w:ascii="Calibri" w:hAnsi="Calibri"/>
+                <w:b/>
+                <w:i/>
+                <w:color w:val="auto"/>
+              </w:rPr>
+            </w:pPr>
+            <w:r>
+              <w:rPr>
+                <w:rFonts w:ascii="Calibri" w:hAnsi="Calibri"/>
+                <w:b/>
+                <w:i/>
+                <w:color w:val="auto"/>
+              </w:rPr>
+              <w:t>Permite que un usuario aplique a una vacante.</w:t>
+            </w:r>
+          </w:p>
+        </w:tc>
+      </w:tr>
+      <w:tr>
+        <w:trPr>
+          <w:cnfStyle w:val="000000010000" w:firstRow="0" w:lastRow="0" w:firstColumn="0" w:lastColumn="0" w:oddVBand="0" w:evenVBand="0" w:oddHBand="0" w:evenHBand="1" w:firstRowFirstColumn="0" w:firstRowLastColumn="0" w:lastRowFirstColumn="0" w:lastRowLastColumn="0"/>
+          <w:trHeight w:val="214"/>
+        </w:trPr>
+        <w:tc>
+          <w:tcPr>
+            <w:cnfStyle w:val="000010000000" w:firstRow="0" w:lastRow="0" w:firstColumn="0" w:lastColumn="0" w:oddVBand="1" w:evenVBand="0" w:oddHBand="0" w:evenHBand="0" w:firstRowFirstColumn="0" w:firstRowLastColumn="0" w:lastRowFirstColumn="0" w:lastRowLastColumn="0"/>
+            <w:tcW w:w="2890" w:type="dxa"/>
+            <w:gridSpan w:val="2"/>
+            <w:shd w:val="clear" w:color="auto" w:fill="auto"/>
+          </w:tcPr>
+          <w:p>
+            <w:pPr>
+              <w:rPr>
+                <w:rFonts w:ascii="Calibri" w:hAnsi="Calibri"/>
+                <w:b/>
+                <w:i/>
+                <w:color w:val="auto"/>
+              </w:rPr>
+            </w:pPr>
+            <w:r>
+              <w:rPr>
+                <w:rFonts w:ascii="Calibri" w:hAnsi="Calibri"/>
+                <w:b/>
+                <w:i/>
+                <w:color w:val="auto"/>
+              </w:rPr>
+              <w:t>obtenerVacantesProyecto</w:t>
+            </w:r>
+          </w:p>
+        </w:tc>
+        <w:tc>
+          <w:tcPr>
+            <w:tcW w:w="5644" w:type="dxa"/>
+            <w:gridSpan w:val="3"/>
+            <w:shd w:val="clear" w:color="auto" w:fill="auto"/>
+          </w:tcPr>
+          <w:p>
+            <w:pPr>
+              <w:cnfStyle w:val="000000010000" w:firstRow="0" w:lastRow="0" w:firstColumn="0" w:lastColumn="0" w:oddVBand="0" w:evenVBand="0" w:oddHBand="0" w:evenHBand="1" w:firstRowFirstColumn="0" w:firstRowLastColumn="0" w:lastRowFirstColumn="0" w:lastRowLastColumn="0"/>
+              <w:rPr>
+                <w:rFonts w:ascii="Calibri" w:hAnsi="Calibri"/>
+                <w:b/>
+                <w:i/>
+                <w:color w:val="auto"/>
+              </w:rPr>
+            </w:pPr>
+            <w:r>
+              <w:rPr>
+                <w:rFonts w:ascii="Calibri" w:hAnsi="Calibri"/>
+                <w:b/>
+                <w:i/>
+                <w:color w:val="auto"/>
+              </w:rPr>
+              <w:t>Permite obtener las vacantes de un proyecto.</w:t>
+            </w:r>
+          </w:p>
+        </w:tc>
+      </w:tr>
+      <w:tr>
+        <w:trPr>
+          <w:cnfStyle w:val="000000100000" w:firstRow="0" w:lastRow="0" w:firstColumn="0" w:lastColumn="0" w:oddVBand="0" w:evenVBand="0" w:oddHBand="1" w:evenHBand="0" w:firstRowFirstColumn="0" w:firstRowLastColumn="0" w:lastRowFirstColumn="0" w:lastRowLastColumn="0"/>
+          <w:trHeight w:val="214"/>
+        </w:trPr>
+        <w:tc>
+          <w:tcPr>
+            <w:cnfStyle w:val="000010000000" w:firstRow="0" w:lastRow="0" w:firstColumn="0" w:lastColumn="0" w:oddVBand="1" w:evenVBand="0" w:oddHBand="0" w:evenHBand="0" w:firstRowFirstColumn="0" w:firstRowLastColumn="0" w:lastRowFirstColumn="0" w:lastRowLastColumn="0"/>
+            <w:tcW w:w="2890" w:type="dxa"/>
+            <w:gridSpan w:val="2"/>
+            <w:shd w:val="clear" w:color="auto" w:fill="auto"/>
+          </w:tcPr>
+          <w:p>
+            <w:pPr>
+              <w:rPr>
+                <w:rFonts w:ascii="Calibri" w:hAnsi="Calibri"/>
+                <w:b/>
+                <w:i/>
+                <w:color w:val="auto"/>
+              </w:rPr>
+            </w:pPr>
+            <w:r>
+              <w:rPr>
+                <w:rFonts w:ascii="Calibri" w:hAnsi="Calibri"/>
+                <w:b/>
+                <w:i/>
+                <w:color w:val="auto"/>
+              </w:rPr>
+              <w:lastRenderedPageBreak/>
+              <w:t>obtenerAplicantes</w:t>
+            </w:r>
+          </w:p>
+        </w:tc>
+        <w:tc>
+          <w:tcPr>
+            <w:tcW w:w="5644" w:type="dxa"/>
+            <w:gridSpan w:val="3"/>
+            <w:shd w:val="clear" w:color="auto" w:fill="auto"/>
+          </w:tcPr>
+          <w:p>
+            <w:pPr>
+              <w:cnfStyle w:val="000000100000" w:firstRow="0" w:lastRow="0" w:firstColumn="0" w:lastColumn="0" w:oddVBand="0" w:evenVBand="0" w:oddHBand="1" w:evenHBand="0" w:firstRowFirstColumn="0" w:firstRowLastColumn="0" w:lastRowFirstColumn="0" w:lastRowLastColumn="0"/>
+              <w:rPr>
+                <w:rFonts w:ascii="Calibri" w:hAnsi="Calibri"/>
+                <w:b/>
+                <w:i/>
+                <w:color w:val="auto"/>
+              </w:rPr>
+            </w:pPr>
+            <w:r>
+              <w:rPr>
+                <w:rFonts w:ascii="Calibri" w:hAnsi="Calibri"/>
+                <w:b/>
+                <w:i/>
+                <w:color w:val="auto"/>
+              </w:rPr>
+              <w:t>Permite obtener los usuarios que han aplicado a una vacante.</w:t>
+            </w:r>
+          </w:p>
+        </w:tc>
+      </w:tr>
+      <w:tr>
+        <w:trPr>
+          <w:cnfStyle w:val="000000010000" w:firstRow="0" w:lastRow="0" w:firstColumn="0" w:lastColumn="0" w:oddVBand="0" w:evenVBand="0" w:oddHBand="0" w:evenHBand="1" w:firstRowFirstColumn="0" w:firstRowLastColumn="0" w:lastRowFirstColumn="0" w:lastRowLastColumn="0"/>
+          <w:trHeight w:val="214"/>
+        </w:trPr>
+        <w:tc>
+          <w:tcPr>
+            <w:cnfStyle w:val="000010000000" w:firstRow="0" w:lastRow="0" w:firstColumn="0" w:lastColumn="0" w:oddVBand="1" w:evenVBand="0" w:oddHBand="0" w:evenHBand="0" w:firstRowFirstColumn="0" w:firstRowLastColumn="0" w:lastRowFirstColumn="0" w:lastRowLastColumn="0"/>
+            <w:tcW w:w="2890" w:type="dxa"/>
+            <w:gridSpan w:val="2"/>
+            <w:shd w:val="clear" w:color="auto" w:fill="auto"/>
+          </w:tcPr>
+          <w:p>
+            <w:pPr>
+              <w:rPr>
+                <w:rFonts w:ascii="Calibri" w:hAnsi="Calibri"/>
+                <w:b/>
+                <w:i/>
+                <w:color w:val="auto"/>
+              </w:rPr>
+            </w:pPr>
+            <w:r>
+              <w:rPr>
+                <w:rFonts w:ascii="Calibri" w:hAnsi="Calibri"/>
+                <w:b/>
+                <w:i/>
+                <w:color w:val="auto"/>
+              </w:rPr>
+              <w:t>obtenerVacantesSugeridas</w:t>
+            </w:r>
+          </w:p>
+        </w:tc>
+        <w:tc>
+          <w:tcPr>
+            <w:tcW w:w="5644" w:type="dxa"/>
+            <w:gridSpan w:val="3"/>
+            <w:shd w:val="clear" w:color="auto" w:fill="auto"/>
+          </w:tcPr>
+          <w:p>
+            <w:pPr>
+              <w:cnfStyle w:val="000000010000" w:firstRow="0" w:lastRow="0" w:firstColumn="0" w:lastColumn="0" w:oddVBand="0" w:evenVBand="0" w:oddHBand="0" w:evenHBand="1" w:firstRowFirstColumn="0" w:firstRowLastColumn="0" w:lastRowFirstColumn="0" w:lastRowLastColumn="0"/>
+              <w:rPr>
+                <w:rFonts w:ascii="Calibri" w:hAnsi="Calibri"/>
+                <w:b/>
+                <w:i/>
+                <w:color w:val="auto"/>
+              </w:rPr>
+            </w:pPr>
+            <w:r>
+              <w:rPr>
+                <w:rFonts w:ascii="Calibri" w:hAnsi="Calibri"/>
+                <w:b/>
+                <w:i/>
+                <w:color w:val="auto"/>
+              </w:rPr>
+              <w:t>Permite obtener las vacantes sugeridas para un usuario.</w:t>
             </w:r>
           </w:p>
         </w:tc>
@@ -2695,13 +4378,40 @@
       <w:pPr>
         <w:rPr>
           <w:color w:val="auto"/>
+          <w:sz w:val="32"/>
+          <w:szCs w:val="32"/>
         </w:rPr>
       </w:pPr>
+    </w:p>
+    <w:p>
+      <w:pPr>
+        <w:rPr>
+          <w:color w:val="auto"/>
+          <w:sz w:val="32"/>
+          <w:szCs w:val="32"/>
+        </w:rPr>
+      </w:pPr>
+      <w:r>
+        <w:rPr>
+          <w:color w:val="auto"/>
+          <w:sz w:val="32"/>
+          <w:szCs w:val="32"/>
+        </w:rPr>
+        <w:t xml:space="preserve">Componente </w:t>
+      </w:r>
+      <w:r>
+        <w:rPr>
+          <w:color w:val="auto"/>
+          <w:sz w:val="32"/>
+          <w:szCs w:val="32"/>
+        </w:rPr>
+        <w:t>Controlador Chat</w:t>
+      </w:r>
     </w:p>
     <w:tbl>
       <w:tblPr>
         <w:tblStyle w:val="LightGrid-Accent1"/>
-        <w:tblW w:w="0" w:type="auto"/>
+        <w:tblW w:w="8465" w:type="dxa"/>
         <w:tblLook w:val="0000" w:firstRow="0" w:lastRow="0" w:firstColumn="0" w:lastColumn="0" w:noHBand="0" w:noVBand="0"/>
       </w:tblPr>
       <w:tblGrid>
@@ -2766,7 +4476,7 @@
                 <w:i/>
                 <w:color w:val="auto"/>
               </w:rPr>
-              <w:t>6</w:t>
+              <w:t>7</w:t>
             </w:r>
           </w:p>
         </w:tc>
@@ -2792,7 +4502,7 @@
                 <w:i/>
                 <w:color w:val="auto"/>
               </w:rPr>
-              <w:t>Elemento del dominio</w:t>
+              <w:t>Clase</w:t>
             </w:r>
           </w:p>
         </w:tc>
@@ -2819,7 +4529,7 @@
                 <w:i/>
                 <w:color w:val="auto"/>
               </w:rPr>
-              <w:t>Pregunta</w:t>
+              <w:t>ChatConsumer</w:t>
             </w:r>
           </w:p>
         </w:tc>
@@ -2877,7 +4587,7 @@
                 <w:i/>
                 <w:color w:val="auto"/>
               </w:rPr>
-              <w:t>Representa el objeto que permite realizar preguntas.</w:t>
+              <w:t>Permite ejecutar el intercambio de mensajes entre Usuarios.</w:t>
             </w:r>
           </w:p>
         </w:tc>
@@ -2910,7 +4620,7 @@
                 <w:i/>
                 <w:color w:val="auto"/>
               </w:rPr>
-              <w:t>Atributos</w:t>
+              <w:t>Métodos</w:t>
             </w:r>
           </w:p>
         </w:tc>
@@ -3004,7 +4714,7 @@
                 <w:i/>
                 <w:color w:val="auto"/>
               </w:rPr>
-              <w:t>titulo</w:t>
+              <w:t>connect</w:t>
             </w:r>
           </w:p>
         </w:tc>
@@ -3031,7 +4741,7 @@
                 <w:i/>
                 <w:color w:val="auto"/>
               </w:rPr>
-              <w:t>Título de la pregunta</w:t>
+              <w:t>Permite establecer la conexión entre usuarios.</w:t>
             </w:r>
           </w:p>
         </w:tc>
@@ -3064,7 +4774,7 @@
                 <w:i/>
                 <w:color w:val="auto"/>
               </w:rPr>
-              <w:t>texto</w:t>
+              <w:t>disconnect</w:t>
             </w:r>
           </w:p>
         </w:tc>
@@ -3091,72 +4801,51 @@
                 <w:i/>
                 <w:color w:val="auto"/>
               </w:rPr>
-              <w:t>Contenido o explicación de la pregunta</w:t>
-            </w:r>
-          </w:p>
-        </w:tc>
-      </w:tr>
-    </w:tbl>
-    <w:p>
-      <w:pPr>
-        <w:rPr>
-          <w:color w:val="auto"/>
-        </w:rPr>
-      </w:pPr>
-    </w:p>
-    <w:tbl>
-      <w:tblPr>
-        <w:tblStyle w:val="LightGrid-Accent1"/>
-        <w:tblW w:w="0" w:type="auto"/>
-        <w:tblLook w:val="0000" w:firstRow="0" w:lastRow="0" w:firstColumn="0" w:lastColumn="0" w:noHBand="0" w:noVBand="0"/>
-      </w:tblPr>
-      <w:tblGrid>
-        <w:gridCol w:w="1701"/>
-        <w:gridCol w:w="1120"/>
-        <w:gridCol w:w="298"/>
-        <w:gridCol w:w="2268"/>
-        <w:gridCol w:w="3078"/>
-      </w:tblGrid>
+              <w:t>Permite terminar la conexión entre usuarios.</w:t>
+            </w:r>
+          </w:p>
+        </w:tc>
+      </w:tr>
       <w:tr>
         <w:trPr>
           <w:cnfStyle w:val="000000100000" w:firstRow="0" w:lastRow="0" w:firstColumn="0" w:lastColumn="0" w:oddVBand="0" w:evenVBand="0" w:oddHBand="1" w:evenHBand="0" w:firstRowFirstColumn="0" w:firstRowLastColumn="0" w:lastRowFirstColumn="0" w:lastRowLastColumn="0"/>
-          <w:trHeight w:val="198"/>
-        </w:trPr>
-        <w:tc>
-          <w:tcPr>
-            <w:cnfStyle w:val="000010000000" w:firstRow="0" w:lastRow="0" w:firstColumn="0" w:lastColumn="0" w:oddVBand="1" w:evenVBand="0" w:oddHBand="0" w:evenHBand="0" w:firstRowFirstColumn="0" w:firstRowLastColumn="0" w:lastRowFirstColumn="0" w:lastRowLastColumn="0"/>
-            <w:tcW w:w="1701" w:type="dxa"/>
-          </w:tcPr>
-          <w:p>
-            <w:pPr>
-              <w:ind w:left="34"/>
-              <w:rPr>
-                <w:rFonts w:ascii="Calibri" w:hAnsi="Calibri"/>
-                <w:b/>
-                <w:i/>
-                <w:color w:val="auto"/>
-              </w:rPr>
-            </w:pPr>
-            <w:r>
-              <w:rPr>
-                <w:rFonts w:ascii="Calibri" w:hAnsi="Calibri"/>
-                <w:b/>
-                <w:i/>
-                <w:color w:val="auto"/>
-              </w:rPr>
-              <w:t>ID</w:t>
-            </w:r>
-          </w:p>
-        </w:tc>
-        <w:tc>
-          <w:tcPr>
-            <w:tcW w:w="1418" w:type="dxa"/>
+          <w:trHeight w:val="214"/>
+        </w:trPr>
+        <w:tc>
+          <w:tcPr>
+            <w:cnfStyle w:val="000010000000" w:firstRow="0" w:lastRow="0" w:firstColumn="0" w:lastColumn="0" w:oddVBand="1" w:evenVBand="0" w:oddHBand="0" w:evenHBand="0" w:firstRowFirstColumn="0" w:firstRowLastColumn="0" w:lastRowFirstColumn="0" w:lastRowLastColumn="0"/>
+            <w:tcW w:w="2821" w:type="dxa"/>
             <w:gridSpan w:val="2"/>
             <w:shd w:val="clear" w:color="auto" w:fill="auto"/>
           </w:tcPr>
           <w:p>
             <w:pPr>
-              <w:ind w:left="-40"/>
+              <w:rPr>
+                <w:rFonts w:ascii="Calibri" w:hAnsi="Calibri"/>
+                <w:b/>
+                <w:i/>
+                <w:color w:val="auto"/>
+              </w:rPr>
+            </w:pPr>
+            <w:r>
+              <w:rPr>
+                <w:rFonts w:ascii="Calibri" w:hAnsi="Calibri"/>
+                <w:b/>
+                <w:i/>
+                <w:color w:val="auto"/>
+              </w:rPr>
+              <w:t>receive</w:t>
+            </w:r>
+          </w:p>
+        </w:tc>
+        <w:tc>
+          <w:tcPr>
+            <w:tcW w:w="5644" w:type="dxa"/>
+            <w:gridSpan w:val="3"/>
+            <w:shd w:val="clear" w:color="auto" w:fill="auto"/>
+          </w:tcPr>
+          <w:p>
+            <w:pPr>
               <w:cnfStyle w:val="000000100000" w:firstRow="0" w:lastRow="0" w:firstColumn="0" w:lastColumn="0" w:oddVBand="0" w:evenVBand="0" w:oddHBand="1" w:evenHBand="0" w:firstRowFirstColumn="0" w:firstRowLastColumn="0" w:lastRowFirstColumn="0" w:lastRowLastColumn="0"/>
               <w:rPr>
                 <w:rFonts w:ascii="Calibri" w:hAnsi="Calibri"/>
@@ -3172,151 +4861,7 @@
                 <w:i/>
                 <w:color w:val="auto"/>
               </w:rPr>
-              <w:t>7</w:t>
-            </w:r>
-          </w:p>
-        </w:tc>
-        <w:tc>
-          <w:tcPr>
-            <w:cnfStyle w:val="000010000000" w:firstRow="0" w:lastRow="0" w:firstColumn="0" w:lastColumn="0" w:oddVBand="1" w:evenVBand="0" w:oddHBand="0" w:evenHBand="0" w:firstRowFirstColumn="0" w:firstRowLastColumn="0" w:lastRowFirstColumn="0" w:lastRowLastColumn="0"/>
-            <w:tcW w:w="2268" w:type="dxa"/>
-          </w:tcPr>
-          <w:p>
-            <w:pPr>
-              <w:ind w:left="-40"/>
-              <w:rPr>
-                <w:rFonts w:ascii="Calibri" w:hAnsi="Calibri"/>
-                <w:b/>
-                <w:i/>
-                <w:color w:val="auto"/>
-              </w:rPr>
-            </w:pPr>
-            <w:r>
-              <w:rPr>
-                <w:rFonts w:ascii="Calibri" w:hAnsi="Calibri"/>
-                <w:b/>
-                <w:i/>
-                <w:color w:val="auto"/>
-              </w:rPr>
-              <w:t>Elemento del dominio</w:t>
-            </w:r>
-          </w:p>
-        </w:tc>
-        <w:tc>
-          <w:tcPr>
-            <w:tcW w:w="3078" w:type="dxa"/>
-            <w:shd w:val="clear" w:color="auto" w:fill="auto"/>
-          </w:tcPr>
-          <w:p>
-            <w:pPr>
-              <w:ind w:left="-40"/>
-              <w:cnfStyle w:val="000000100000" w:firstRow="0" w:lastRow="0" w:firstColumn="0" w:lastColumn="0" w:oddVBand="0" w:evenVBand="0" w:oddHBand="1" w:evenHBand="0" w:firstRowFirstColumn="0" w:firstRowLastColumn="0" w:lastRowFirstColumn="0" w:lastRowLastColumn="0"/>
-              <w:rPr>
-                <w:rFonts w:ascii="Calibri" w:hAnsi="Calibri"/>
-                <w:b/>
-                <w:i/>
-                <w:color w:val="auto"/>
-              </w:rPr>
-            </w:pPr>
-            <w:r>
-              <w:rPr>
-                <w:rFonts w:ascii="Calibri" w:hAnsi="Calibri"/>
-                <w:b/>
-                <w:i/>
-                <w:color w:val="auto"/>
-              </w:rPr>
-              <w:t>Respuesta</w:t>
-            </w:r>
-          </w:p>
-        </w:tc>
-      </w:tr>
-      <w:tr>
-        <w:trPr>
-          <w:cnfStyle w:val="000000010000" w:firstRow="0" w:lastRow="0" w:firstColumn="0" w:lastColumn="0" w:oddVBand="0" w:evenVBand="0" w:oddHBand="0" w:evenHBand="1" w:firstRowFirstColumn="0" w:firstRowLastColumn="0" w:lastRowFirstColumn="0" w:lastRowLastColumn="0"/>
-          <w:trHeight w:val="238"/>
-        </w:trPr>
-        <w:tc>
-          <w:tcPr>
-            <w:cnfStyle w:val="000010000000" w:firstRow="0" w:lastRow="0" w:firstColumn="0" w:lastColumn="0" w:oddVBand="1" w:evenVBand="0" w:oddHBand="0" w:evenHBand="0" w:firstRowFirstColumn="0" w:firstRowLastColumn="0" w:lastRowFirstColumn="0" w:lastRowLastColumn="0"/>
-            <w:tcW w:w="1701" w:type="dxa"/>
-          </w:tcPr>
-          <w:p>
-            <w:pPr>
-              <w:ind w:left="34"/>
-              <w:rPr>
-                <w:rFonts w:ascii="Calibri" w:hAnsi="Calibri"/>
-                <w:b/>
-                <w:i/>
-                <w:color w:val="auto"/>
-              </w:rPr>
-            </w:pPr>
-            <w:r>
-              <w:rPr>
-                <w:rFonts w:ascii="Calibri" w:hAnsi="Calibri"/>
-                <w:b/>
-                <w:i/>
-                <w:color w:val="auto"/>
-              </w:rPr>
-              <w:t>Descripción</w:t>
-            </w:r>
-          </w:p>
-        </w:tc>
-        <w:tc>
-          <w:tcPr>
-            <w:tcW w:w="6764" w:type="dxa"/>
-            <w:gridSpan w:val="4"/>
-          </w:tcPr>
-          <w:p>
-            <w:pPr>
-              <w:cnfStyle w:val="000000010000" w:firstRow="0" w:lastRow="0" w:firstColumn="0" w:lastColumn="0" w:oddVBand="0" w:evenVBand="0" w:oddHBand="0" w:evenHBand="1" w:firstRowFirstColumn="0" w:firstRowLastColumn="0" w:lastRowFirstColumn="0" w:lastRowLastColumn="0"/>
-              <w:rPr>
-                <w:rFonts w:ascii="Calibri" w:hAnsi="Calibri"/>
-                <w:b/>
-                <w:i/>
-                <w:color w:val="auto"/>
-              </w:rPr>
-            </w:pPr>
-            <w:r>
-              <w:rPr>
-                <w:rFonts w:ascii="Calibri" w:hAnsi="Calibri"/>
-                <w:b/>
-                <w:i/>
-                <w:color w:val="auto"/>
-              </w:rPr>
-              <w:t>Objeto que permite generar respuestas a las preguntas.</w:t>
-            </w:r>
-          </w:p>
-        </w:tc>
-      </w:tr>
-      <w:tr>
-        <w:trPr>
-          <w:cnfStyle w:val="000000100000" w:firstRow="0" w:lastRow="0" w:firstColumn="0" w:lastColumn="0" w:oddVBand="0" w:evenVBand="0" w:oddHBand="1" w:evenHBand="0" w:firstRowFirstColumn="0" w:firstRowLastColumn="0" w:lastRowFirstColumn="0" w:lastRowLastColumn="0"/>
-          <w:trHeight w:val="224"/>
-        </w:trPr>
-        <w:tc>
-          <w:tcPr>
-            <w:cnfStyle w:val="000010000000" w:firstRow="0" w:lastRow="0" w:firstColumn="0" w:lastColumn="0" w:oddVBand="1" w:evenVBand="0" w:oddHBand="0" w:evenHBand="0" w:firstRowFirstColumn="0" w:firstRowLastColumn="0" w:lastRowFirstColumn="0" w:lastRowLastColumn="0"/>
-            <w:tcW w:w="8465" w:type="dxa"/>
-            <w:gridSpan w:val="5"/>
-          </w:tcPr>
-          <w:p>
-            <w:pPr>
-              <w:jc w:val="center"/>
-              <w:rPr>
-                <w:rFonts w:ascii="Calibri" w:hAnsi="Calibri"/>
-                <w:b/>
-                <w:i/>
-                <w:color w:val="auto"/>
-              </w:rPr>
-            </w:pPr>
-            <w:r>
-              <w:rPr>
-                <w:rFonts w:ascii="Calibri" w:hAnsi="Calibri"/>
-                <w:b/>
-                <w:i/>
-                <w:color w:val="auto"/>
-              </w:rPr>
-              <w:t>Atributos</w:t>
+              <w:t>Permite recibir mensajes de una conversación.</w:t>
             </w:r>
           </w:p>
         </w:tc>
@@ -3331,25 +4876,25 @@
             <w:cnfStyle w:val="000010000000" w:firstRow="0" w:lastRow="0" w:firstColumn="0" w:lastColumn="0" w:oddVBand="1" w:evenVBand="0" w:oddHBand="0" w:evenHBand="0" w:firstRowFirstColumn="0" w:firstRowLastColumn="0" w:lastRowFirstColumn="0" w:lastRowLastColumn="0"/>
             <w:tcW w:w="2821" w:type="dxa"/>
             <w:gridSpan w:val="2"/>
-          </w:tcPr>
-          <w:p>
-            <w:pPr>
-              <w:jc w:val="center"/>
-              <w:rPr>
-                <w:rFonts w:ascii="Calibri" w:hAnsi="Calibri"/>
-                <w:b/>
-                <w:i/>
-                <w:color w:val="auto"/>
-              </w:rPr>
-            </w:pPr>
-            <w:r>
-              <w:rPr>
-                <w:rFonts w:ascii="Calibri" w:hAnsi="Calibri"/>
-                <w:b/>
-                <w:i/>
-                <w:color w:val="auto"/>
-              </w:rPr>
-              <w:t>Nombre</w:t>
+            <w:shd w:val="clear" w:color="auto" w:fill="auto"/>
+          </w:tcPr>
+          <w:p>
+            <w:pPr>
+              <w:rPr>
+                <w:rFonts w:ascii="Calibri" w:hAnsi="Calibri"/>
+                <w:b/>
+                <w:i/>
+                <w:color w:val="auto"/>
+              </w:rPr>
+            </w:pPr>
+            <w:r>
+              <w:rPr>
+                <w:rFonts w:ascii="Calibri" w:hAnsi="Calibri"/>
+                <w:b/>
+                <w:i/>
+                <w:color w:val="auto"/>
+              </w:rPr>
+              <w:t>chat_message</w:t>
             </w:r>
           </w:p>
         </w:tc>
@@ -3357,11 +4902,10 @@
           <w:tcPr>
             <w:tcW w:w="5644" w:type="dxa"/>
             <w:gridSpan w:val="3"/>
-            <w:shd w:val="clear" w:color="auto" w:fill="D9E2F3" w:themeFill="accent1" w:themeFillTint="33"/>
-          </w:tcPr>
-          <w:p>
-            <w:pPr>
-              <w:jc w:val="center"/>
+            <w:shd w:val="clear" w:color="auto" w:fill="auto"/>
+          </w:tcPr>
+          <w:p>
+            <w:pPr>
               <w:cnfStyle w:val="000000010000" w:firstRow="0" w:lastRow="0" w:firstColumn="0" w:lastColumn="0" w:oddVBand="0" w:evenVBand="0" w:oddHBand="0" w:evenHBand="1" w:firstRowFirstColumn="0" w:firstRowLastColumn="0" w:lastRowFirstColumn="0" w:lastRowLastColumn="0"/>
               <w:rPr>
                 <w:rFonts w:ascii="Calibri" w:hAnsi="Calibri"/>
@@ -3377,1025 +4921,7 @@
                 <w:i/>
                 <w:color w:val="auto"/>
               </w:rPr>
-              <w:t>Descripción</w:t>
-            </w:r>
-          </w:p>
-        </w:tc>
-      </w:tr>
-      <w:tr>
-        <w:trPr>
-          <w:cnfStyle w:val="000000100000" w:firstRow="0" w:lastRow="0" w:firstColumn="0" w:lastColumn="0" w:oddVBand="0" w:evenVBand="0" w:oddHBand="1" w:evenHBand="0" w:firstRowFirstColumn="0" w:firstRowLastColumn="0" w:lastRowFirstColumn="0" w:lastRowLastColumn="0"/>
-          <w:trHeight w:val="214"/>
-        </w:trPr>
-        <w:tc>
-          <w:tcPr>
-            <w:cnfStyle w:val="000010000000" w:firstRow="0" w:lastRow="0" w:firstColumn="0" w:lastColumn="0" w:oddVBand="1" w:evenVBand="0" w:oddHBand="0" w:evenHBand="0" w:firstRowFirstColumn="0" w:firstRowLastColumn="0" w:lastRowFirstColumn="0" w:lastRowLastColumn="0"/>
-            <w:tcW w:w="2821" w:type="dxa"/>
-            <w:gridSpan w:val="2"/>
-            <w:shd w:val="clear" w:color="auto" w:fill="auto"/>
-          </w:tcPr>
-          <w:p>
-            <w:pPr>
-              <w:rPr>
-                <w:rFonts w:ascii="Calibri" w:hAnsi="Calibri"/>
-                <w:b/>
-                <w:i/>
-                <w:color w:val="auto"/>
-              </w:rPr>
-            </w:pPr>
-            <w:r>
-              <w:rPr>
-                <w:rFonts w:ascii="Calibri" w:hAnsi="Calibri"/>
-                <w:b/>
-                <w:i/>
-                <w:color w:val="auto"/>
-              </w:rPr>
-              <w:t>texto</w:t>
-            </w:r>
-          </w:p>
-        </w:tc>
-        <w:tc>
-          <w:tcPr>
-            <w:tcW w:w="5644" w:type="dxa"/>
-            <w:gridSpan w:val="3"/>
-            <w:shd w:val="clear" w:color="auto" w:fill="auto"/>
-          </w:tcPr>
-          <w:p>
-            <w:pPr>
-              <w:cnfStyle w:val="000000100000" w:firstRow="0" w:lastRow="0" w:firstColumn="0" w:lastColumn="0" w:oddVBand="0" w:evenVBand="0" w:oddHBand="1" w:evenHBand="0" w:firstRowFirstColumn="0" w:firstRowLastColumn="0" w:lastRowFirstColumn="0" w:lastRowLastColumn="0"/>
-              <w:rPr>
-                <w:rFonts w:ascii="Calibri" w:hAnsi="Calibri"/>
-                <w:b/>
-                <w:i/>
-                <w:color w:val="auto"/>
-              </w:rPr>
-            </w:pPr>
-            <w:r>
-              <w:rPr>
-                <w:rFonts w:ascii="Calibri" w:hAnsi="Calibri"/>
-                <w:b/>
-                <w:i/>
-                <w:color w:val="auto"/>
-              </w:rPr>
-              <w:t>Contenido de la respuesta</w:t>
-            </w:r>
-          </w:p>
-        </w:tc>
-      </w:tr>
-    </w:tbl>
-    <w:p>
-      <w:pPr>
-        <w:rPr>
-          <w:color w:val="auto"/>
-        </w:rPr>
-      </w:pPr>
-    </w:p>
-    <w:p>
-      <w:pPr>
-        <w:rPr>
-          <w:color w:val="auto"/>
-        </w:rPr>
-      </w:pPr>
-    </w:p>
-    <w:tbl>
-      <w:tblPr>
-        <w:tblStyle w:val="LightGrid-Accent1"/>
-        <w:tblW w:w="0" w:type="auto"/>
-        <w:tblLook w:val="0000" w:firstRow="0" w:lastRow="0" w:firstColumn="0" w:lastColumn="0" w:noHBand="0" w:noVBand="0"/>
-      </w:tblPr>
-      <w:tblGrid>
-        <w:gridCol w:w="1701"/>
-        <w:gridCol w:w="1120"/>
-        <w:gridCol w:w="298"/>
-        <w:gridCol w:w="2268"/>
-        <w:gridCol w:w="3078"/>
-      </w:tblGrid>
-      <w:tr>
-        <w:trPr>
-          <w:cnfStyle w:val="000000100000" w:firstRow="0" w:lastRow="0" w:firstColumn="0" w:lastColumn="0" w:oddVBand="0" w:evenVBand="0" w:oddHBand="1" w:evenHBand="0" w:firstRowFirstColumn="0" w:firstRowLastColumn="0" w:lastRowFirstColumn="0" w:lastRowLastColumn="0"/>
-          <w:trHeight w:val="198"/>
-        </w:trPr>
-        <w:tc>
-          <w:tcPr>
-            <w:cnfStyle w:val="000010000000" w:firstRow="0" w:lastRow="0" w:firstColumn="0" w:lastColumn="0" w:oddVBand="1" w:evenVBand="0" w:oddHBand="0" w:evenHBand="0" w:firstRowFirstColumn="0" w:firstRowLastColumn="0" w:lastRowFirstColumn="0" w:lastRowLastColumn="0"/>
-            <w:tcW w:w="1701" w:type="dxa"/>
-          </w:tcPr>
-          <w:p>
-            <w:pPr>
-              <w:ind w:left="34"/>
-              <w:rPr>
-                <w:rFonts w:ascii="Calibri" w:hAnsi="Calibri"/>
-                <w:b/>
-                <w:i/>
-                <w:color w:val="auto"/>
-              </w:rPr>
-            </w:pPr>
-            <w:r>
-              <w:rPr>
-                <w:rFonts w:ascii="Calibri" w:hAnsi="Calibri"/>
-                <w:b/>
-                <w:i/>
-                <w:color w:val="auto"/>
-              </w:rPr>
-              <w:t>ID</w:t>
-            </w:r>
-          </w:p>
-        </w:tc>
-        <w:tc>
-          <w:tcPr>
-            <w:tcW w:w="1418" w:type="dxa"/>
-            <w:gridSpan w:val="2"/>
-            <w:shd w:val="clear" w:color="auto" w:fill="auto"/>
-          </w:tcPr>
-          <w:p>
-            <w:pPr>
-              <w:ind w:left="-40"/>
-              <w:cnfStyle w:val="000000100000" w:firstRow="0" w:lastRow="0" w:firstColumn="0" w:lastColumn="0" w:oddVBand="0" w:evenVBand="0" w:oddHBand="1" w:evenHBand="0" w:firstRowFirstColumn="0" w:firstRowLastColumn="0" w:lastRowFirstColumn="0" w:lastRowLastColumn="0"/>
-              <w:rPr>
-                <w:rFonts w:ascii="Calibri" w:hAnsi="Calibri"/>
-                <w:b/>
-                <w:i/>
-                <w:color w:val="auto"/>
-              </w:rPr>
-            </w:pPr>
-            <w:r>
-              <w:rPr>
-                <w:rFonts w:ascii="Calibri" w:hAnsi="Calibri"/>
-                <w:b/>
-                <w:i/>
-                <w:color w:val="auto"/>
-              </w:rPr>
-              <w:t>8</w:t>
-            </w:r>
-          </w:p>
-        </w:tc>
-        <w:tc>
-          <w:tcPr>
-            <w:cnfStyle w:val="000010000000" w:firstRow="0" w:lastRow="0" w:firstColumn="0" w:lastColumn="0" w:oddVBand="1" w:evenVBand="0" w:oddHBand="0" w:evenHBand="0" w:firstRowFirstColumn="0" w:firstRowLastColumn="0" w:lastRowFirstColumn="0" w:lastRowLastColumn="0"/>
-            <w:tcW w:w="2268" w:type="dxa"/>
-          </w:tcPr>
-          <w:p>
-            <w:pPr>
-              <w:ind w:left="-40"/>
-              <w:rPr>
-                <w:rFonts w:ascii="Calibri" w:hAnsi="Calibri"/>
-                <w:b/>
-                <w:i/>
-                <w:color w:val="auto"/>
-              </w:rPr>
-            </w:pPr>
-            <w:r>
-              <w:rPr>
-                <w:rFonts w:ascii="Calibri" w:hAnsi="Calibri"/>
-                <w:b/>
-                <w:i/>
-                <w:color w:val="auto"/>
-              </w:rPr>
-              <w:t>Elemento del dominio</w:t>
-            </w:r>
-          </w:p>
-        </w:tc>
-        <w:tc>
-          <w:tcPr>
-            <w:tcW w:w="3078" w:type="dxa"/>
-            <w:shd w:val="clear" w:color="auto" w:fill="auto"/>
-          </w:tcPr>
-          <w:p>
-            <w:pPr>
-              <w:ind w:left="-40"/>
-              <w:cnfStyle w:val="000000100000" w:firstRow="0" w:lastRow="0" w:firstColumn="0" w:lastColumn="0" w:oddVBand="0" w:evenVBand="0" w:oddHBand="1" w:evenHBand="0" w:firstRowFirstColumn="0" w:firstRowLastColumn="0" w:lastRowFirstColumn="0" w:lastRowLastColumn="0"/>
-              <w:rPr>
-                <w:rFonts w:ascii="Calibri" w:hAnsi="Calibri"/>
-                <w:b/>
-                <w:i/>
-                <w:color w:val="auto"/>
-              </w:rPr>
-            </w:pPr>
-            <w:r>
-              <w:rPr>
-                <w:rFonts w:ascii="Calibri" w:hAnsi="Calibri"/>
-                <w:b/>
-                <w:i/>
-                <w:color w:val="auto"/>
-              </w:rPr>
-              <w:t>Actualización</w:t>
-            </w:r>
-          </w:p>
-        </w:tc>
-      </w:tr>
-      <w:tr>
-        <w:trPr>
-          <w:cnfStyle w:val="000000010000" w:firstRow="0" w:lastRow="0" w:firstColumn="0" w:lastColumn="0" w:oddVBand="0" w:evenVBand="0" w:oddHBand="0" w:evenHBand="1" w:firstRowFirstColumn="0" w:firstRowLastColumn="0" w:lastRowFirstColumn="0" w:lastRowLastColumn="0"/>
-          <w:trHeight w:val="238"/>
-        </w:trPr>
-        <w:tc>
-          <w:tcPr>
-            <w:cnfStyle w:val="000010000000" w:firstRow="0" w:lastRow="0" w:firstColumn="0" w:lastColumn="0" w:oddVBand="1" w:evenVBand="0" w:oddHBand="0" w:evenHBand="0" w:firstRowFirstColumn="0" w:firstRowLastColumn="0" w:lastRowFirstColumn="0" w:lastRowLastColumn="0"/>
-            <w:tcW w:w="1701" w:type="dxa"/>
-          </w:tcPr>
-          <w:p>
-            <w:pPr>
-              <w:ind w:left="34"/>
-              <w:rPr>
-                <w:rFonts w:ascii="Calibri" w:hAnsi="Calibri"/>
-                <w:b/>
-                <w:i/>
-                <w:color w:val="auto"/>
-              </w:rPr>
-            </w:pPr>
-            <w:r>
-              <w:rPr>
-                <w:rFonts w:ascii="Calibri" w:hAnsi="Calibri"/>
-                <w:b/>
-                <w:i/>
-                <w:color w:val="auto"/>
-              </w:rPr>
-              <w:t>Descripción</w:t>
-            </w:r>
-          </w:p>
-        </w:tc>
-        <w:tc>
-          <w:tcPr>
-            <w:tcW w:w="6764" w:type="dxa"/>
-            <w:gridSpan w:val="4"/>
-          </w:tcPr>
-          <w:p>
-            <w:pPr>
-              <w:cnfStyle w:val="000000010000" w:firstRow="0" w:lastRow="0" w:firstColumn="0" w:lastColumn="0" w:oddVBand="0" w:evenVBand="0" w:oddHBand="0" w:evenHBand="1" w:firstRowFirstColumn="0" w:firstRowLastColumn="0" w:lastRowFirstColumn="0" w:lastRowLastColumn="0"/>
-              <w:rPr>
-                <w:rFonts w:ascii="Calibri" w:hAnsi="Calibri"/>
-                <w:b/>
-                <w:i/>
-                <w:color w:val="auto"/>
-              </w:rPr>
-            </w:pPr>
-            <w:r>
-              <w:rPr>
-                <w:rFonts w:ascii="Calibri" w:hAnsi="Calibri"/>
-                <w:b/>
-                <w:i/>
-                <w:color w:val="auto"/>
-              </w:rPr>
-              <w:t>Representa el objeto que permite a los proyectos mostrar avances del desarrollo.</w:t>
-            </w:r>
-          </w:p>
-        </w:tc>
-      </w:tr>
-      <w:tr>
-        <w:trPr>
-          <w:cnfStyle w:val="000000100000" w:firstRow="0" w:lastRow="0" w:firstColumn="0" w:lastColumn="0" w:oddVBand="0" w:evenVBand="0" w:oddHBand="1" w:evenHBand="0" w:firstRowFirstColumn="0" w:firstRowLastColumn="0" w:lastRowFirstColumn="0" w:lastRowLastColumn="0"/>
-          <w:trHeight w:val="224"/>
-        </w:trPr>
-        <w:tc>
-          <w:tcPr>
-            <w:cnfStyle w:val="000010000000" w:firstRow="0" w:lastRow="0" w:firstColumn="0" w:lastColumn="0" w:oddVBand="1" w:evenVBand="0" w:oddHBand="0" w:evenHBand="0" w:firstRowFirstColumn="0" w:firstRowLastColumn="0" w:lastRowFirstColumn="0" w:lastRowLastColumn="0"/>
-            <w:tcW w:w="8465" w:type="dxa"/>
-            <w:gridSpan w:val="5"/>
-          </w:tcPr>
-          <w:p>
-            <w:pPr>
-              <w:jc w:val="center"/>
-              <w:rPr>
-                <w:rFonts w:ascii="Calibri" w:hAnsi="Calibri"/>
-                <w:b/>
-                <w:i/>
-                <w:color w:val="auto"/>
-              </w:rPr>
-            </w:pPr>
-            <w:r>
-              <w:rPr>
-                <w:rFonts w:ascii="Calibri" w:hAnsi="Calibri"/>
-                <w:b/>
-                <w:i/>
-                <w:color w:val="auto"/>
-              </w:rPr>
-              <w:t>Atributos</w:t>
-            </w:r>
-          </w:p>
-        </w:tc>
-      </w:tr>
-      <w:tr>
-        <w:trPr>
-          <w:cnfStyle w:val="000000010000" w:firstRow="0" w:lastRow="0" w:firstColumn="0" w:lastColumn="0" w:oddVBand="0" w:evenVBand="0" w:oddHBand="0" w:evenHBand="1" w:firstRowFirstColumn="0" w:firstRowLastColumn="0" w:lastRowFirstColumn="0" w:lastRowLastColumn="0"/>
-          <w:trHeight w:val="214"/>
-        </w:trPr>
-        <w:tc>
-          <w:tcPr>
-            <w:cnfStyle w:val="000010000000" w:firstRow="0" w:lastRow="0" w:firstColumn="0" w:lastColumn="0" w:oddVBand="1" w:evenVBand="0" w:oddHBand="0" w:evenHBand="0" w:firstRowFirstColumn="0" w:firstRowLastColumn="0" w:lastRowFirstColumn="0" w:lastRowLastColumn="0"/>
-            <w:tcW w:w="2821" w:type="dxa"/>
-            <w:gridSpan w:val="2"/>
-          </w:tcPr>
-          <w:p>
-            <w:pPr>
-              <w:jc w:val="center"/>
-              <w:rPr>
-                <w:rFonts w:ascii="Calibri" w:hAnsi="Calibri"/>
-                <w:b/>
-                <w:i/>
-                <w:color w:val="auto"/>
-              </w:rPr>
-            </w:pPr>
-            <w:r>
-              <w:rPr>
-                <w:rFonts w:ascii="Calibri" w:hAnsi="Calibri"/>
-                <w:b/>
-                <w:i/>
-                <w:color w:val="auto"/>
-              </w:rPr>
-              <w:lastRenderedPageBreak/>
-              <w:t>Nombre</w:t>
-            </w:r>
-          </w:p>
-        </w:tc>
-        <w:tc>
-          <w:tcPr>
-            <w:tcW w:w="5644" w:type="dxa"/>
-            <w:gridSpan w:val="3"/>
-            <w:shd w:val="clear" w:color="auto" w:fill="D9E2F3" w:themeFill="accent1" w:themeFillTint="33"/>
-          </w:tcPr>
-          <w:p>
-            <w:pPr>
-              <w:jc w:val="center"/>
-              <w:cnfStyle w:val="000000010000" w:firstRow="0" w:lastRow="0" w:firstColumn="0" w:lastColumn="0" w:oddVBand="0" w:evenVBand="0" w:oddHBand="0" w:evenHBand="1" w:firstRowFirstColumn="0" w:firstRowLastColumn="0" w:lastRowFirstColumn="0" w:lastRowLastColumn="0"/>
-              <w:rPr>
-                <w:rFonts w:ascii="Calibri" w:hAnsi="Calibri"/>
-                <w:b/>
-                <w:i/>
-                <w:color w:val="auto"/>
-              </w:rPr>
-            </w:pPr>
-            <w:r>
-              <w:rPr>
-                <w:rFonts w:ascii="Calibri" w:hAnsi="Calibri"/>
-                <w:b/>
-                <w:i/>
-                <w:color w:val="auto"/>
-              </w:rPr>
-              <w:t>Descripción</w:t>
-            </w:r>
-          </w:p>
-        </w:tc>
-      </w:tr>
-      <w:tr>
-        <w:trPr>
-          <w:cnfStyle w:val="000000100000" w:firstRow="0" w:lastRow="0" w:firstColumn="0" w:lastColumn="0" w:oddVBand="0" w:evenVBand="0" w:oddHBand="1" w:evenHBand="0" w:firstRowFirstColumn="0" w:firstRowLastColumn="0" w:lastRowFirstColumn="0" w:lastRowLastColumn="0"/>
-          <w:trHeight w:val="214"/>
-        </w:trPr>
-        <w:tc>
-          <w:tcPr>
-            <w:cnfStyle w:val="000010000000" w:firstRow="0" w:lastRow="0" w:firstColumn="0" w:lastColumn="0" w:oddVBand="1" w:evenVBand="0" w:oddHBand="0" w:evenHBand="0" w:firstRowFirstColumn="0" w:firstRowLastColumn="0" w:lastRowFirstColumn="0" w:lastRowLastColumn="0"/>
-            <w:tcW w:w="2821" w:type="dxa"/>
-            <w:gridSpan w:val="2"/>
-            <w:shd w:val="clear" w:color="auto" w:fill="auto"/>
-          </w:tcPr>
-          <w:p>
-            <w:pPr>
-              <w:rPr>
-                <w:rFonts w:ascii="Calibri" w:hAnsi="Calibri"/>
-                <w:b/>
-                <w:i/>
-                <w:color w:val="auto"/>
-              </w:rPr>
-            </w:pPr>
-            <w:r>
-              <w:rPr>
-                <w:rFonts w:ascii="Calibri" w:hAnsi="Calibri"/>
-                <w:b/>
-                <w:i/>
-                <w:color w:val="auto"/>
-              </w:rPr>
-              <w:t>fecha</w:t>
-            </w:r>
-          </w:p>
-        </w:tc>
-        <w:tc>
-          <w:tcPr>
-            <w:tcW w:w="5644" w:type="dxa"/>
-            <w:gridSpan w:val="3"/>
-            <w:shd w:val="clear" w:color="auto" w:fill="auto"/>
-          </w:tcPr>
-          <w:p>
-            <w:pPr>
-              <w:cnfStyle w:val="000000100000" w:firstRow="0" w:lastRow="0" w:firstColumn="0" w:lastColumn="0" w:oddVBand="0" w:evenVBand="0" w:oddHBand="1" w:evenHBand="0" w:firstRowFirstColumn="0" w:firstRowLastColumn="0" w:lastRowFirstColumn="0" w:lastRowLastColumn="0"/>
-              <w:rPr>
-                <w:rFonts w:ascii="Calibri" w:hAnsi="Calibri"/>
-                <w:b/>
-                <w:i/>
-                <w:color w:val="auto"/>
-              </w:rPr>
-            </w:pPr>
-            <w:r>
-              <w:rPr>
-                <w:rFonts w:ascii="Calibri" w:hAnsi="Calibri"/>
-                <w:b/>
-                <w:i/>
-                <w:color w:val="auto"/>
-              </w:rPr>
-              <w:t>Fecha en la que se publicó la actualización</w:t>
-            </w:r>
-          </w:p>
-        </w:tc>
-      </w:tr>
-      <w:tr>
-        <w:trPr>
-          <w:cnfStyle w:val="000000010000" w:firstRow="0" w:lastRow="0" w:firstColumn="0" w:lastColumn="0" w:oddVBand="0" w:evenVBand="0" w:oddHBand="0" w:evenHBand="1" w:firstRowFirstColumn="0" w:firstRowLastColumn="0" w:lastRowFirstColumn="0" w:lastRowLastColumn="0"/>
-          <w:trHeight w:val="214"/>
-        </w:trPr>
-        <w:tc>
-          <w:tcPr>
-            <w:cnfStyle w:val="000010000000" w:firstRow="0" w:lastRow="0" w:firstColumn="0" w:lastColumn="0" w:oddVBand="1" w:evenVBand="0" w:oddHBand="0" w:evenHBand="0" w:firstRowFirstColumn="0" w:firstRowLastColumn="0" w:lastRowFirstColumn="0" w:lastRowLastColumn="0"/>
-            <w:tcW w:w="2821" w:type="dxa"/>
-            <w:gridSpan w:val="2"/>
-            <w:shd w:val="clear" w:color="auto" w:fill="auto"/>
-          </w:tcPr>
-          <w:p>
-            <w:pPr>
-              <w:rPr>
-                <w:rFonts w:ascii="Calibri" w:hAnsi="Calibri"/>
-                <w:b/>
-                <w:i/>
-                <w:color w:val="auto"/>
-              </w:rPr>
-            </w:pPr>
-            <w:r>
-              <w:rPr>
-                <w:rFonts w:ascii="Calibri" w:hAnsi="Calibri"/>
-                <w:b/>
-                <w:i/>
-                <w:color w:val="auto"/>
-              </w:rPr>
-              <w:t>descripcion</w:t>
-            </w:r>
-          </w:p>
-        </w:tc>
-        <w:tc>
-          <w:tcPr>
-            <w:tcW w:w="5644" w:type="dxa"/>
-            <w:gridSpan w:val="3"/>
-            <w:shd w:val="clear" w:color="auto" w:fill="auto"/>
-          </w:tcPr>
-          <w:p>
-            <w:pPr>
-              <w:cnfStyle w:val="000000010000" w:firstRow="0" w:lastRow="0" w:firstColumn="0" w:lastColumn="0" w:oddVBand="0" w:evenVBand="0" w:oddHBand="0" w:evenHBand="1" w:firstRowFirstColumn="0" w:firstRowLastColumn="0" w:lastRowFirstColumn="0" w:lastRowLastColumn="0"/>
-              <w:rPr>
-                <w:rFonts w:ascii="Calibri" w:hAnsi="Calibri"/>
-                <w:b/>
-                <w:i/>
-                <w:color w:val="auto"/>
-              </w:rPr>
-            </w:pPr>
-            <w:r>
-              <w:rPr>
-                <w:rFonts w:ascii="Calibri" w:hAnsi="Calibri"/>
-                <w:b/>
-                <w:i/>
-                <w:color w:val="auto"/>
-              </w:rPr>
-              <w:t>Contenido de la actualización</w:t>
-            </w:r>
-          </w:p>
-        </w:tc>
-      </w:tr>
-      <w:tr>
-        <w:trPr>
-          <w:cnfStyle w:val="000000100000" w:firstRow="0" w:lastRow="0" w:firstColumn="0" w:lastColumn="0" w:oddVBand="0" w:evenVBand="0" w:oddHBand="1" w:evenHBand="0" w:firstRowFirstColumn="0" w:firstRowLastColumn="0" w:lastRowFirstColumn="0" w:lastRowLastColumn="0"/>
-          <w:trHeight w:val="214"/>
-        </w:trPr>
-        <w:tc>
-          <w:tcPr>
-            <w:cnfStyle w:val="000010000000" w:firstRow="0" w:lastRow="0" w:firstColumn="0" w:lastColumn="0" w:oddVBand="1" w:evenVBand="0" w:oddHBand="0" w:evenHBand="0" w:firstRowFirstColumn="0" w:firstRowLastColumn="0" w:lastRowFirstColumn="0" w:lastRowLastColumn="0"/>
-            <w:tcW w:w="2821" w:type="dxa"/>
-            <w:gridSpan w:val="2"/>
-            <w:shd w:val="clear" w:color="auto" w:fill="auto"/>
-          </w:tcPr>
-          <w:p>
-            <w:pPr>
-              <w:rPr>
-                <w:rFonts w:ascii="Calibri" w:hAnsi="Calibri"/>
-                <w:b/>
-                <w:i/>
-                <w:color w:val="auto"/>
-              </w:rPr>
-            </w:pPr>
-            <w:r>
-              <w:rPr>
-                <w:rFonts w:ascii="Calibri" w:hAnsi="Calibri"/>
-                <w:b/>
-                <w:i/>
-                <w:color w:val="auto"/>
-              </w:rPr>
-              <w:t>imagenes</w:t>
-            </w:r>
-          </w:p>
-        </w:tc>
-        <w:tc>
-          <w:tcPr>
-            <w:tcW w:w="5644" w:type="dxa"/>
-            <w:gridSpan w:val="3"/>
-            <w:shd w:val="clear" w:color="auto" w:fill="auto"/>
-          </w:tcPr>
-          <w:p>
-            <w:pPr>
-              <w:cnfStyle w:val="000000100000" w:firstRow="0" w:lastRow="0" w:firstColumn="0" w:lastColumn="0" w:oddVBand="0" w:evenVBand="0" w:oddHBand="1" w:evenHBand="0" w:firstRowFirstColumn="0" w:firstRowLastColumn="0" w:lastRowFirstColumn="0" w:lastRowLastColumn="0"/>
-              <w:rPr>
-                <w:rFonts w:ascii="Calibri" w:hAnsi="Calibri"/>
-                <w:b/>
-                <w:i/>
-                <w:color w:val="auto"/>
-              </w:rPr>
-            </w:pPr>
-            <w:r>
-              <w:rPr>
-                <w:rFonts w:ascii="Calibri" w:hAnsi="Calibri"/>
-                <w:b/>
-                <w:i/>
-                <w:color w:val="auto"/>
-              </w:rPr>
-              <w:t>Imágenes que evidencian las actualizaciones</w:t>
-            </w:r>
-          </w:p>
-        </w:tc>
-      </w:tr>
-    </w:tbl>
-    <w:p>
-      <w:pPr>
-        <w:rPr>
-          <w:color w:val="auto"/>
-        </w:rPr>
-      </w:pPr>
-    </w:p>
-    <w:tbl>
-      <w:tblPr>
-        <w:tblStyle w:val="LightGrid-Accent1"/>
-        <w:tblW w:w="0" w:type="auto"/>
-        <w:tblLook w:val="0000" w:firstRow="0" w:lastRow="0" w:firstColumn="0" w:lastColumn="0" w:noHBand="0" w:noVBand="0"/>
-      </w:tblPr>
-      <w:tblGrid>
-        <w:gridCol w:w="1701"/>
-        <w:gridCol w:w="1120"/>
-        <w:gridCol w:w="298"/>
-        <w:gridCol w:w="2268"/>
-        <w:gridCol w:w="3078"/>
-      </w:tblGrid>
-      <w:tr>
-        <w:trPr>
-          <w:cnfStyle w:val="000000100000" w:firstRow="0" w:lastRow="0" w:firstColumn="0" w:lastColumn="0" w:oddVBand="0" w:evenVBand="0" w:oddHBand="1" w:evenHBand="0" w:firstRowFirstColumn="0" w:firstRowLastColumn="0" w:lastRowFirstColumn="0" w:lastRowLastColumn="0"/>
-          <w:trHeight w:val="198"/>
-        </w:trPr>
-        <w:tc>
-          <w:tcPr>
-            <w:cnfStyle w:val="000010000000" w:firstRow="0" w:lastRow="0" w:firstColumn="0" w:lastColumn="0" w:oddVBand="1" w:evenVBand="0" w:oddHBand="0" w:evenHBand="0" w:firstRowFirstColumn="0" w:firstRowLastColumn="0" w:lastRowFirstColumn="0" w:lastRowLastColumn="0"/>
-            <w:tcW w:w="1701" w:type="dxa"/>
-          </w:tcPr>
-          <w:p>
-            <w:pPr>
-              <w:ind w:left="34"/>
-              <w:rPr>
-                <w:rFonts w:ascii="Calibri" w:hAnsi="Calibri"/>
-                <w:b/>
-                <w:i/>
-                <w:color w:val="auto"/>
-              </w:rPr>
-            </w:pPr>
-            <w:r>
-              <w:rPr>
-                <w:rFonts w:ascii="Calibri" w:hAnsi="Calibri"/>
-                <w:b/>
-                <w:i/>
-                <w:color w:val="auto"/>
-              </w:rPr>
-              <w:t>ID</w:t>
-            </w:r>
-          </w:p>
-        </w:tc>
-        <w:tc>
-          <w:tcPr>
-            <w:tcW w:w="1418" w:type="dxa"/>
-            <w:gridSpan w:val="2"/>
-            <w:shd w:val="clear" w:color="auto" w:fill="auto"/>
-          </w:tcPr>
-          <w:p>
-            <w:pPr>
-              <w:ind w:left="-40"/>
-              <w:cnfStyle w:val="000000100000" w:firstRow="0" w:lastRow="0" w:firstColumn="0" w:lastColumn="0" w:oddVBand="0" w:evenVBand="0" w:oddHBand="1" w:evenHBand="0" w:firstRowFirstColumn="0" w:firstRowLastColumn="0" w:lastRowFirstColumn="0" w:lastRowLastColumn="0"/>
-              <w:rPr>
-                <w:rFonts w:ascii="Calibri" w:hAnsi="Calibri"/>
-                <w:b/>
-                <w:i/>
-                <w:color w:val="auto"/>
-              </w:rPr>
-            </w:pPr>
-            <w:r>
-              <w:rPr>
-                <w:rFonts w:ascii="Calibri" w:hAnsi="Calibri"/>
-                <w:b/>
-                <w:i/>
-                <w:color w:val="auto"/>
-              </w:rPr>
-              <w:t>9</w:t>
-            </w:r>
-          </w:p>
-        </w:tc>
-        <w:tc>
-          <w:tcPr>
-            <w:cnfStyle w:val="000010000000" w:firstRow="0" w:lastRow="0" w:firstColumn="0" w:lastColumn="0" w:oddVBand="1" w:evenVBand="0" w:oddHBand="0" w:evenHBand="0" w:firstRowFirstColumn="0" w:firstRowLastColumn="0" w:lastRowFirstColumn="0" w:lastRowLastColumn="0"/>
-            <w:tcW w:w="2268" w:type="dxa"/>
-          </w:tcPr>
-          <w:p>
-            <w:pPr>
-              <w:ind w:left="-40"/>
-              <w:rPr>
-                <w:rFonts w:ascii="Calibri" w:hAnsi="Calibri"/>
-                <w:b/>
-                <w:i/>
-                <w:color w:val="auto"/>
-              </w:rPr>
-            </w:pPr>
-            <w:r>
-              <w:rPr>
-                <w:rFonts w:ascii="Calibri" w:hAnsi="Calibri"/>
-                <w:b/>
-                <w:i/>
-                <w:color w:val="auto"/>
-              </w:rPr>
-              <w:t>Elemento del dominio</w:t>
-            </w:r>
-          </w:p>
-        </w:tc>
-        <w:tc>
-          <w:tcPr>
-            <w:tcW w:w="3078" w:type="dxa"/>
-            <w:shd w:val="clear" w:color="auto" w:fill="auto"/>
-          </w:tcPr>
-          <w:p>
-            <w:pPr>
-              <w:ind w:left="-40"/>
-              <w:cnfStyle w:val="000000100000" w:firstRow="0" w:lastRow="0" w:firstColumn="0" w:lastColumn="0" w:oddVBand="0" w:evenVBand="0" w:oddHBand="1" w:evenHBand="0" w:firstRowFirstColumn="0" w:firstRowLastColumn="0" w:lastRowFirstColumn="0" w:lastRowLastColumn="0"/>
-              <w:rPr>
-                <w:rFonts w:ascii="Calibri" w:hAnsi="Calibri"/>
-                <w:b/>
-                <w:i/>
-                <w:color w:val="auto"/>
-              </w:rPr>
-            </w:pPr>
-            <w:r>
-              <w:rPr>
-                <w:rFonts w:ascii="Calibri" w:hAnsi="Calibri"/>
-                <w:b/>
-                <w:i/>
-                <w:color w:val="auto"/>
-              </w:rPr>
-              <w:t>Posición vacante</w:t>
-            </w:r>
-          </w:p>
-        </w:tc>
-      </w:tr>
-      <w:tr>
-        <w:trPr>
-          <w:cnfStyle w:val="000000010000" w:firstRow="0" w:lastRow="0" w:firstColumn="0" w:lastColumn="0" w:oddVBand="0" w:evenVBand="0" w:oddHBand="0" w:evenHBand="1" w:firstRowFirstColumn="0" w:firstRowLastColumn="0" w:lastRowFirstColumn="0" w:lastRowLastColumn="0"/>
-          <w:trHeight w:val="238"/>
-        </w:trPr>
-        <w:tc>
-          <w:tcPr>
-            <w:cnfStyle w:val="000010000000" w:firstRow="0" w:lastRow="0" w:firstColumn="0" w:lastColumn="0" w:oddVBand="1" w:evenVBand="0" w:oddHBand="0" w:evenHBand="0" w:firstRowFirstColumn="0" w:firstRowLastColumn="0" w:lastRowFirstColumn="0" w:lastRowLastColumn="0"/>
-            <w:tcW w:w="1701" w:type="dxa"/>
-          </w:tcPr>
-          <w:p>
-            <w:pPr>
-              <w:ind w:left="34"/>
-              <w:rPr>
-                <w:rFonts w:ascii="Calibri" w:hAnsi="Calibri"/>
-                <w:b/>
-                <w:i/>
-                <w:color w:val="auto"/>
-              </w:rPr>
-            </w:pPr>
-            <w:r>
-              <w:rPr>
-                <w:rFonts w:ascii="Calibri" w:hAnsi="Calibri"/>
-                <w:b/>
-                <w:i/>
-                <w:color w:val="auto"/>
-              </w:rPr>
-              <w:t>Descripción</w:t>
-            </w:r>
-          </w:p>
-        </w:tc>
-        <w:tc>
-          <w:tcPr>
-            <w:tcW w:w="6764" w:type="dxa"/>
-            <w:gridSpan w:val="4"/>
-          </w:tcPr>
-          <w:p>
-            <w:pPr>
-              <w:cnfStyle w:val="000000010000" w:firstRow="0" w:lastRow="0" w:firstColumn="0" w:lastColumn="0" w:oddVBand="0" w:evenVBand="0" w:oddHBand="0" w:evenHBand="1" w:firstRowFirstColumn="0" w:firstRowLastColumn="0" w:lastRowFirstColumn="0" w:lastRowLastColumn="0"/>
-              <w:rPr>
-                <w:rFonts w:ascii="Calibri" w:hAnsi="Calibri"/>
-                <w:b/>
-                <w:i/>
-                <w:color w:val="auto"/>
-              </w:rPr>
-            </w:pPr>
-            <w:r>
-              <w:rPr>
-                <w:rFonts w:ascii="Calibri" w:hAnsi="Calibri"/>
-                <w:b/>
-                <w:i/>
-                <w:color w:val="auto"/>
-              </w:rPr>
-              <w:t>Representa una posición dentro de un proyecto a la cual un usuario puede aplicar.</w:t>
-            </w:r>
-          </w:p>
-        </w:tc>
-      </w:tr>
-      <w:tr>
-        <w:trPr>
-          <w:cnfStyle w:val="000000100000" w:firstRow="0" w:lastRow="0" w:firstColumn="0" w:lastColumn="0" w:oddVBand="0" w:evenVBand="0" w:oddHBand="1" w:evenHBand="0" w:firstRowFirstColumn="0" w:firstRowLastColumn="0" w:lastRowFirstColumn="0" w:lastRowLastColumn="0"/>
-          <w:trHeight w:val="224"/>
-        </w:trPr>
-        <w:tc>
-          <w:tcPr>
-            <w:cnfStyle w:val="000010000000" w:firstRow="0" w:lastRow="0" w:firstColumn="0" w:lastColumn="0" w:oddVBand="1" w:evenVBand="0" w:oddHBand="0" w:evenHBand="0" w:firstRowFirstColumn="0" w:firstRowLastColumn="0" w:lastRowFirstColumn="0" w:lastRowLastColumn="0"/>
-            <w:tcW w:w="8465" w:type="dxa"/>
-            <w:gridSpan w:val="5"/>
-          </w:tcPr>
-          <w:p>
-            <w:pPr>
-              <w:jc w:val="center"/>
-              <w:rPr>
-                <w:rFonts w:ascii="Calibri" w:hAnsi="Calibri"/>
-                <w:b/>
-                <w:i/>
-                <w:color w:val="auto"/>
-              </w:rPr>
-            </w:pPr>
-            <w:r>
-              <w:rPr>
-                <w:rFonts w:ascii="Calibri" w:hAnsi="Calibri"/>
-                <w:b/>
-                <w:i/>
-                <w:color w:val="auto"/>
-              </w:rPr>
-              <w:t>Atributos</w:t>
-            </w:r>
-          </w:p>
-        </w:tc>
-      </w:tr>
-      <w:tr>
-        <w:trPr>
-          <w:cnfStyle w:val="000000010000" w:firstRow="0" w:lastRow="0" w:firstColumn="0" w:lastColumn="0" w:oddVBand="0" w:evenVBand="0" w:oddHBand="0" w:evenHBand="1" w:firstRowFirstColumn="0" w:firstRowLastColumn="0" w:lastRowFirstColumn="0" w:lastRowLastColumn="0"/>
-          <w:trHeight w:val="214"/>
-        </w:trPr>
-        <w:tc>
-          <w:tcPr>
-            <w:cnfStyle w:val="000010000000" w:firstRow="0" w:lastRow="0" w:firstColumn="0" w:lastColumn="0" w:oddVBand="1" w:evenVBand="0" w:oddHBand="0" w:evenHBand="0" w:firstRowFirstColumn="0" w:firstRowLastColumn="0" w:lastRowFirstColumn="0" w:lastRowLastColumn="0"/>
-            <w:tcW w:w="2821" w:type="dxa"/>
-            <w:gridSpan w:val="2"/>
-          </w:tcPr>
-          <w:p>
-            <w:pPr>
-              <w:jc w:val="center"/>
-              <w:rPr>
-                <w:rFonts w:ascii="Calibri" w:hAnsi="Calibri"/>
-                <w:b/>
-                <w:i/>
-                <w:color w:val="auto"/>
-              </w:rPr>
-            </w:pPr>
-            <w:r>
-              <w:rPr>
-                <w:rFonts w:ascii="Calibri" w:hAnsi="Calibri"/>
-                <w:b/>
-                <w:i/>
-                <w:color w:val="auto"/>
-              </w:rPr>
-              <w:t>Nombre</w:t>
-            </w:r>
-          </w:p>
-        </w:tc>
-        <w:tc>
-          <w:tcPr>
-            <w:tcW w:w="5644" w:type="dxa"/>
-            <w:gridSpan w:val="3"/>
-            <w:shd w:val="clear" w:color="auto" w:fill="D9E2F3" w:themeFill="accent1" w:themeFillTint="33"/>
-          </w:tcPr>
-          <w:p>
-            <w:pPr>
-              <w:jc w:val="center"/>
-              <w:cnfStyle w:val="000000010000" w:firstRow="0" w:lastRow="0" w:firstColumn="0" w:lastColumn="0" w:oddVBand="0" w:evenVBand="0" w:oddHBand="0" w:evenHBand="1" w:firstRowFirstColumn="0" w:firstRowLastColumn="0" w:lastRowFirstColumn="0" w:lastRowLastColumn="0"/>
-              <w:rPr>
-                <w:rFonts w:ascii="Calibri" w:hAnsi="Calibri"/>
-                <w:b/>
-                <w:i/>
-                <w:color w:val="auto"/>
-              </w:rPr>
-            </w:pPr>
-            <w:r>
-              <w:rPr>
-                <w:rFonts w:ascii="Calibri" w:hAnsi="Calibri"/>
-                <w:b/>
-                <w:i/>
-                <w:color w:val="auto"/>
-              </w:rPr>
-              <w:t>Descripción</w:t>
-            </w:r>
-          </w:p>
-        </w:tc>
-      </w:tr>
-      <w:tr>
-        <w:trPr>
-          <w:cnfStyle w:val="000000100000" w:firstRow="0" w:lastRow="0" w:firstColumn="0" w:lastColumn="0" w:oddVBand="0" w:evenVBand="0" w:oddHBand="1" w:evenHBand="0" w:firstRowFirstColumn="0" w:firstRowLastColumn="0" w:lastRowFirstColumn="0" w:lastRowLastColumn="0"/>
-          <w:trHeight w:val="214"/>
-        </w:trPr>
-        <w:tc>
-          <w:tcPr>
-            <w:cnfStyle w:val="000010000000" w:firstRow="0" w:lastRow="0" w:firstColumn="0" w:lastColumn="0" w:oddVBand="1" w:evenVBand="0" w:oddHBand="0" w:evenHBand="0" w:firstRowFirstColumn="0" w:firstRowLastColumn="0" w:lastRowFirstColumn="0" w:lastRowLastColumn="0"/>
-            <w:tcW w:w="2821" w:type="dxa"/>
-            <w:gridSpan w:val="2"/>
-            <w:shd w:val="clear" w:color="auto" w:fill="auto"/>
-          </w:tcPr>
-          <w:p>
-            <w:pPr>
-              <w:rPr>
-                <w:rFonts w:ascii="Calibri" w:hAnsi="Calibri"/>
-                <w:b/>
-                <w:i/>
-                <w:color w:val="auto"/>
-              </w:rPr>
-            </w:pPr>
-            <w:r>
-              <w:rPr>
-                <w:rFonts w:ascii="Calibri" w:hAnsi="Calibri"/>
-                <w:b/>
-                <w:i/>
-                <w:color w:val="auto"/>
-              </w:rPr>
-              <w:t>roles</w:t>
-            </w:r>
-          </w:p>
-        </w:tc>
-        <w:tc>
-          <w:tcPr>
-            <w:tcW w:w="5644" w:type="dxa"/>
-            <w:gridSpan w:val="3"/>
-            <w:shd w:val="clear" w:color="auto" w:fill="auto"/>
-          </w:tcPr>
-          <w:p>
-            <w:pPr>
-              <w:cnfStyle w:val="000000100000" w:firstRow="0" w:lastRow="0" w:firstColumn="0" w:lastColumn="0" w:oddVBand="0" w:evenVBand="0" w:oddHBand="1" w:evenHBand="0" w:firstRowFirstColumn="0" w:firstRowLastColumn="0" w:lastRowFirstColumn="0" w:lastRowLastColumn="0"/>
-              <w:rPr>
-                <w:rFonts w:ascii="Calibri" w:hAnsi="Calibri"/>
-                <w:b/>
-                <w:i/>
-                <w:color w:val="auto"/>
-              </w:rPr>
-            </w:pPr>
-            <w:r>
-              <w:rPr>
-                <w:rFonts w:ascii="Calibri" w:hAnsi="Calibri"/>
-                <w:b/>
-                <w:i/>
-                <w:color w:val="auto"/>
-              </w:rPr>
-              <w:t>Roles a desempe</w:t>
-            </w:r>
-            <w:r>
-              <w:rPr>
-                <w:rFonts w:ascii="Calibri" w:hAnsi="Calibri" w:hint="eastAsia"/>
-                <w:b/>
-                <w:i/>
-                <w:color w:val="auto"/>
-              </w:rPr>
-              <w:t>ñ</w:t>
-            </w:r>
-            <w:r>
-              <w:rPr>
-                <w:rFonts w:ascii="Calibri" w:hAnsi="Calibri"/>
-                <w:b/>
-                <w:i/>
-                <w:color w:val="auto"/>
-              </w:rPr>
-              <w:t>ar en la posición.</w:t>
-            </w:r>
-          </w:p>
-        </w:tc>
-      </w:tr>
-      <w:tr>
-        <w:trPr>
-          <w:cnfStyle w:val="000000010000" w:firstRow="0" w:lastRow="0" w:firstColumn="0" w:lastColumn="0" w:oddVBand="0" w:evenVBand="0" w:oddHBand="0" w:evenHBand="1" w:firstRowFirstColumn="0" w:firstRowLastColumn="0" w:lastRowFirstColumn="0" w:lastRowLastColumn="0"/>
-          <w:trHeight w:val="214"/>
-        </w:trPr>
-        <w:tc>
-          <w:tcPr>
-            <w:cnfStyle w:val="000010000000" w:firstRow="0" w:lastRow="0" w:firstColumn="0" w:lastColumn="0" w:oddVBand="1" w:evenVBand="0" w:oddHBand="0" w:evenHBand="0" w:firstRowFirstColumn="0" w:firstRowLastColumn="0" w:lastRowFirstColumn="0" w:lastRowLastColumn="0"/>
-            <w:tcW w:w="2821" w:type="dxa"/>
-            <w:gridSpan w:val="2"/>
-            <w:shd w:val="clear" w:color="auto" w:fill="auto"/>
-          </w:tcPr>
-          <w:p>
-            <w:pPr>
-              <w:rPr>
-                <w:rFonts w:ascii="Calibri" w:hAnsi="Calibri"/>
-                <w:b/>
-                <w:i/>
-                <w:color w:val="auto"/>
-              </w:rPr>
-            </w:pPr>
-            <w:r>
-              <w:rPr>
-                <w:rFonts w:ascii="Calibri" w:hAnsi="Calibri"/>
-                <w:b/>
-                <w:i/>
-                <w:color w:val="auto"/>
-              </w:rPr>
-              <w:t xml:space="preserve">descripción </w:t>
-            </w:r>
-          </w:p>
-        </w:tc>
-        <w:tc>
-          <w:tcPr>
-            <w:tcW w:w="5644" w:type="dxa"/>
-            <w:gridSpan w:val="3"/>
-            <w:shd w:val="clear" w:color="auto" w:fill="auto"/>
-          </w:tcPr>
-          <w:p>
-            <w:pPr>
-              <w:cnfStyle w:val="000000010000" w:firstRow="0" w:lastRow="0" w:firstColumn="0" w:lastColumn="0" w:oddVBand="0" w:evenVBand="0" w:oddHBand="0" w:evenHBand="1" w:firstRowFirstColumn="0" w:firstRowLastColumn="0" w:lastRowFirstColumn="0" w:lastRowLastColumn="0"/>
-              <w:rPr>
-                <w:rFonts w:ascii="Calibri" w:hAnsi="Calibri"/>
-                <w:b/>
-                <w:i/>
-                <w:color w:val="auto"/>
-              </w:rPr>
-            </w:pPr>
-            <w:r>
-              <w:rPr>
-                <w:rFonts w:ascii="Calibri" w:hAnsi="Calibri"/>
-                <w:b/>
-                <w:i/>
-                <w:color w:val="auto"/>
-              </w:rPr>
-              <w:t>Descripción de la posición vacante.</w:t>
-            </w:r>
-          </w:p>
-        </w:tc>
-      </w:tr>
-      <w:tr>
-        <w:trPr>
-          <w:cnfStyle w:val="000000100000" w:firstRow="0" w:lastRow="0" w:firstColumn="0" w:lastColumn="0" w:oddVBand="0" w:evenVBand="0" w:oddHBand="1" w:evenHBand="0" w:firstRowFirstColumn="0" w:firstRowLastColumn="0" w:lastRowFirstColumn="0" w:lastRowLastColumn="0"/>
-          <w:trHeight w:val="214"/>
-        </w:trPr>
-        <w:tc>
-          <w:tcPr>
-            <w:cnfStyle w:val="000010000000" w:firstRow="0" w:lastRow="0" w:firstColumn="0" w:lastColumn="0" w:oddVBand="1" w:evenVBand="0" w:oddHBand="0" w:evenHBand="0" w:firstRowFirstColumn="0" w:firstRowLastColumn="0" w:lastRowFirstColumn="0" w:lastRowLastColumn="0"/>
-            <w:tcW w:w="2821" w:type="dxa"/>
-            <w:gridSpan w:val="2"/>
-            <w:shd w:val="clear" w:color="auto" w:fill="auto"/>
-          </w:tcPr>
-          <w:p>
-            <w:pPr>
-              <w:rPr>
-                <w:rFonts w:ascii="Calibri" w:hAnsi="Calibri"/>
-                <w:b/>
-                <w:i/>
-                <w:color w:val="auto"/>
-              </w:rPr>
-            </w:pPr>
-            <w:r>
-              <w:rPr>
-                <w:rFonts w:ascii="Calibri" w:hAnsi="Calibri"/>
-                <w:b/>
-                <w:i/>
-                <w:color w:val="auto"/>
-              </w:rPr>
-              <w:t>frameworks</w:t>
-            </w:r>
-          </w:p>
-        </w:tc>
-        <w:tc>
-          <w:tcPr>
-            <w:tcW w:w="5644" w:type="dxa"/>
-            <w:gridSpan w:val="3"/>
-            <w:shd w:val="clear" w:color="auto" w:fill="auto"/>
-          </w:tcPr>
-          <w:p>
-            <w:pPr>
-              <w:cnfStyle w:val="000000100000" w:firstRow="0" w:lastRow="0" w:firstColumn="0" w:lastColumn="0" w:oddVBand="0" w:evenVBand="0" w:oddHBand="1" w:evenHBand="0" w:firstRowFirstColumn="0" w:firstRowLastColumn="0" w:lastRowFirstColumn="0" w:lastRowLastColumn="0"/>
-              <w:rPr>
-                <w:rFonts w:ascii="Calibri" w:hAnsi="Calibri"/>
-                <w:b/>
-                <w:i/>
-                <w:color w:val="auto"/>
-              </w:rPr>
-            </w:pPr>
-            <w:r>
-              <w:rPr>
-                <w:rFonts w:ascii="Calibri" w:hAnsi="Calibri"/>
-                <w:b/>
-                <w:i/>
-                <w:color w:val="auto"/>
-              </w:rPr>
-              <w:t>Frameworks que la posición debe usar o conocer.</w:t>
+              <w:t>Permite enviar un mensaje en una conversación.</w:t>
             </w:r>
           </w:p>
         </w:tc>

</xml_diff>